<commit_message>
version finale du P8
</commit_message>
<xml_diff>
--- a/documents/P8_04_rapportprojet.docx
+++ b/documents/P8_04_rapportprojet.docx
@@ -1867,19 +1867,29 @@
         </w:rPr>
         <w:t xml:space="preserve">, et le site s’occupe d’organiser une compétition autour de ce problème. Les participants choisissent donc les challenges auxquels ils veulent participer et tentent de résoudre le problème soumis de la meilleure façon possible, tout cela en compétition avec les autres participants. Pour cela, on a la possibilité de soumettre un fichier afin d’obtenir un score qui nous positionne dans un classement publique (qui regroupe tous les participants). Il est donc possible, à tout moment, de savoir qui </w:t>
       </w:r>
-      <w:proofErr w:type="gramStart"/>
-      <w:r>
-        <w:rPr>
-          <w:rFonts w:ascii="Arial" w:hAnsi="Arial" w:cs="Arial"/>
-        </w:rPr>
-        <w:t>sont</w:t>
-      </w:r>
-      <w:proofErr w:type="gramEnd"/>
-      <w:r>
-        <w:rPr>
-          <w:rFonts w:ascii="Arial" w:hAnsi="Arial" w:cs="Arial"/>
-        </w:rPr>
-        <w:t xml:space="preserve"> les premiers, et de comparer son pr</w:t>
+      <w:r>
+        <w:rPr>
+          <w:rFonts w:ascii="Arial" w:hAnsi="Arial" w:cs="Arial"/>
+        </w:rPr>
+        <w:t>est</w:t>
+      </w:r>
+      <w:r>
+        <w:rPr>
+          <w:rFonts w:ascii="Arial" w:hAnsi="Arial" w:cs="Arial"/>
+        </w:rPr>
+        <w:t xml:space="preserve"> le</w:t>
+      </w:r>
+      <w:r>
+        <w:rPr>
+          <w:rFonts w:ascii="Arial" w:hAnsi="Arial" w:cs="Arial"/>
+        </w:rPr>
+        <w:t xml:space="preserve"> meilleur</w:t>
+      </w:r>
+      <w:r>
+        <w:rPr>
+          <w:rFonts w:ascii="Arial" w:hAnsi="Arial" w:cs="Arial"/>
+        </w:rPr>
+        <w:t xml:space="preserve"> et de comparer son pr</w:t>
       </w:r>
       <w:r>
         <w:rPr>
@@ -2187,7 +2197,19 @@
         <w:rPr>
           <w:rFonts w:ascii="Arial" w:hAnsi="Arial" w:cs="Arial"/>
         </w:rPr>
-        <w:t> ».</w:t>
+        <w:t> »</w:t>
+      </w:r>
+      <w:r>
+        <w:rPr>
+          <w:rFonts w:ascii="Arial" w:hAnsi="Arial" w:cs="Arial"/>
+        </w:rPr>
+        <w:t xml:space="preserve"> qui correspond au prix en Dollar américain</w:t>
+      </w:r>
+      <w:r>
+        <w:rPr>
+          <w:rFonts w:ascii="Arial" w:hAnsi="Arial" w:cs="Arial"/>
+        </w:rPr>
+        <w:t>.</w:t>
       </w:r>
     </w:p>
     <w:p>
@@ -2652,6 +2674,13 @@
         </w:rPr>
         <w:t>scientist</w:t>
       </w:r>
+      <w:r>
+        <w:rPr>
+          <w:rFonts w:ascii="Arial" w:hAnsi="Arial" w:cs="Arial"/>
+          <w:i/>
+        </w:rPr>
+        <w:t>s</w:t>
+      </w:r>
       <w:proofErr w:type="spellEnd"/>
       <w:r>
         <w:rPr>
@@ -2919,16 +2948,14 @@
         <w:rPr>
           <w:rFonts w:ascii="Arial" w:hAnsi="Arial" w:cs="Arial"/>
         </w:rPr>
-        <w:t xml:space="preserve">Nous utilisons la matrice de corrélation pour identifier </w:t>
-      </w:r>
-      <w:proofErr w:type="gramStart"/>
-      <w:r>
-        <w:rPr>
-          <w:rFonts w:ascii="Arial" w:hAnsi="Arial" w:cs="Arial"/>
-        </w:rPr>
-        <w:t>les corrélation</w:t>
-      </w:r>
-      <w:proofErr w:type="gramEnd"/>
+        <w:t>Nous utilisons la matrice de corrélation pour identifier les corrélation</w:t>
+      </w:r>
+      <w:r>
+        <w:rPr>
+          <w:rFonts w:ascii="Arial" w:hAnsi="Arial" w:cs="Arial"/>
+        </w:rPr>
+        <w:t>s</w:t>
+      </w:r>
       <w:r>
         <w:rPr>
           <w:rFonts w:ascii="Arial" w:hAnsi="Arial" w:cs="Arial"/>
@@ -3107,7 +3134,13 @@
         <w:rPr>
           <w:rFonts w:ascii="Arial" w:hAnsi="Arial" w:cs="Arial"/>
         </w:rPr>
-        <w:t>Donc nous avons créé ces nouvelles variables pour optimiser l’exploitation de nos données.</w:t>
+        <w:t>Donc nous avons créé ces nouvelles variables pour optimise</w:t>
+      </w:r>
+      <w:r>
+        <w:rPr>
+          <w:rFonts w:ascii="Arial" w:hAnsi="Arial" w:cs="Arial"/>
+        </w:rPr>
+        <w:t>r l’exploitation de nos données, cette matrice nous permettra aussi d’identifier les variables à prendre en compte pour vérifier les valeurs aberrantes et se concentrer que sur les variables les plus fortement corrélées au prix du logement</w:t>
       </w:r>
     </w:p>
     <w:p>
@@ -3462,7 +3495,14 @@
         <w:rPr>
           <w:rFonts w:ascii="Arial" w:hAnsi="Arial" w:cs="Arial"/>
         </w:rPr>
-        <w:t>, qui nous paraissent trop important, donc nous allons identifier les variables les plus importantes pour réduire les dimensions de notre modèle.</w:t>
+        <w:t xml:space="preserve">, qui nous paraissent trop important, donc nous allons identifier les variables les plus importantes pour réduire les dimensions de </w:t>
+      </w:r>
+      <w:r>
+        <w:rPr>
+          <w:rFonts w:ascii="Arial" w:hAnsi="Arial" w:cs="Arial"/>
+        </w:rPr>
+        <w:lastRenderedPageBreak/>
+        <w:t>notre modèle.</w:t>
       </w:r>
     </w:p>
     <w:p>
@@ -3496,7 +3536,6 @@
           <w:sz w:val="22"/>
           <w:szCs w:val="22"/>
         </w:rPr>
-        <w:lastRenderedPageBreak/>
         <w:t>Nous identifions les importances des variables</w:t>
       </w:r>
       <w:r>
@@ -3824,14 +3863,13 @@
       </w:pPr>
       <w:r>
         <w:rPr>
-          <w:rFonts w:ascii="Arial" w:hAnsi="Arial" w:cs="Arial"/>
           <w:noProof/>
           <w:lang w:eastAsia="fr-FR"/>
         </w:rPr>
         <w:drawing>
-          <wp:inline distT="0" distB="0" distL="0" distR="0" wp14:anchorId="52EB968F" wp14:editId="32FBD2FA">
-            <wp:extent cx="5760720" cy="2147255"/>
-            <wp:effectExtent l="0" t="0" r="0" b="5715"/>
+          <wp:inline distT="0" distB="0" distL="0" distR="0" wp14:anchorId="66D5DD9B" wp14:editId="02AFD292">
+            <wp:extent cx="5760720" cy="2087235"/>
+            <wp:effectExtent l="0" t="0" r="0" b="8890"/>
             <wp:docPr id="1" name="Image 1"/>
             <wp:cNvGraphicFramePr>
               <a:graphicFrameLocks xmlns:a="http://schemas.openxmlformats.org/drawingml/2006/main" noChangeAspect="1"/>
@@ -3852,7 +3890,7 @@
                   <pic:spPr>
                     <a:xfrm>
                       <a:off x="0" y="0"/>
-                      <a:ext cx="5760720" cy="2147255"/>
+                      <a:ext cx="5760720" cy="2087235"/>
                     </a:xfrm>
                     <a:prstGeom prst="rect">
                       <a:avLst/>
@@ -3897,19 +3935,19 @@
         <w:rPr>
           <w:rFonts w:ascii="Arial" w:hAnsi="Arial" w:cs="Arial"/>
         </w:rPr>
-        <w:t xml:space="preserve">On voit ici que selon le modèle choisi les résultats sont très variables, d’où la nécessité de tester sur plusieurs modèles. Mais on constate qu’avec  </w:t>
-      </w:r>
-      <w:r>
-        <w:rPr>
-          <w:rFonts w:ascii="Arial" w:hAnsi="Arial" w:cs="Arial"/>
-        </w:rPr>
-        <w:t>les paramètres par défaut</w:t>
-      </w:r>
-      <w:r>
-        <w:rPr>
-          <w:rFonts w:ascii="Arial" w:hAnsi="Arial" w:cs="Arial"/>
-        </w:rPr>
-        <w:t xml:space="preserve">, le modèle </w:t>
+        <w:t xml:space="preserve">On voit ici que selon le modèle choisi les </w:t>
+      </w:r>
+      <w:r>
+        <w:rPr>
+          <w:rFonts w:ascii="Arial" w:hAnsi="Arial" w:cs="Arial"/>
+        </w:rPr>
+        <w:t>scores</w:t>
+      </w:r>
+      <w:r>
+        <w:rPr>
+          <w:rFonts w:ascii="Arial" w:hAnsi="Arial" w:cs="Arial"/>
+        </w:rPr>
+        <w:t xml:space="preserve"> sont très variables, d’où la nécessité de tester sur plusieurs modèles. Mais on constate qu’avec  les paramètres par défaut, le modèle </w:t>
       </w:r>
       <w:proofErr w:type="spellStart"/>
       <w:r>
@@ -3938,7 +3976,31 @@
         <w:rPr>
           <w:rFonts w:ascii="Arial" w:hAnsi="Arial" w:cs="Arial"/>
         </w:rPr>
-        <w:t>test) à 12.370.</w:t>
+        <w:t>test)</w:t>
+      </w:r>
+      <w:r>
+        <w:rPr>
+          <w:rFonts w:ascii="Arial" w:hAnsi="Arial" w:cs="Arial"/>
+        </w:rPr>
+        <w:t xml:space="preserve"> à 11</w:t>
+      </w:r>
+      <w:r>
+        <w:rPr>
+          <w:rFonts w:ascii="Arial" w:hAnsi="Arial" w:cs="Arial"/>
+        </w:rPr>
+        <w:t>.</w:t>
+      </w:r>
+      <w:r>
+        <w:rPr>
+          <w:rFonts w:ascii="Arial" w:hAnsi="Arial" w:cs="Arial"/>
+        </w:rPr>
+        <w:t>797</w:t>
+      </w:r>
+      <w:r>
+        <w:rPr>
+          <w:rFonts w:ascii="Arial" w:hAnsi="Arial" w:cs="Arial"/>
+        </w:rPr>
+        <w:t>.</w:t>
       </w:r>
     </w:p>
     <w:p>
@@ -4018,7 +4080,14 @@
           <w:rFonts w:ascii="Arial" w:hAnsi="Arial" w:cs="Arial"/>
           <w:b/>
         </w:rPr>
-        <w:t>GridSerachCV</w:t>
+        <w:t>GridSear</w:t>
+      </w:r>
+      <w:r>
+        <w:rPr>
+          <w:rFonts w:ascii="Arial" w:hAnsi="Arial" w:cs="Arial"/>
+          <w:b/>
+        </w:rPr>
+        <w:t>chCV</w:t>
       </w:r>
       <w:proofErr w:type="spellEnd"/>
       <w:r>
@@ -4120,15 +4189,14 @@
       </w:pPr>
       <w:r>
         <w:rPr>
-          <w:rFonts w:ascii="Arial" w:hAnsi="Arial" w:cs="Arial"/>
           <w:noProof/>
           <w:lang w:eastAsia="fr-FR"/>
         </w:rPr>
         <w:drawing>
-          <wp:inline distT="0" distB="0" distL="0" distR="0" wp14:anchorId="01D9914C" wp14:editId="12A7C73C">
-            <wp:extent cx="5760720" cy="2106221"/>
-            <wp:effectExtent l="0" t="0" r="0" b="8890"/>
-            <wp:docPr id="9" name="Image 9"/>
+          <wp:inline distT="0" distB="0" distL="0" distR="0" wp14:anchorId="392E1D54" wp14:editId="329495C7">
+            <wp:extent cx="5760720" cy="1965357"/>
+            <wp:effectExtent l="0" t="0" r="0" b="0"/>
+            <wp:docPr id="2" name="Image 2"/>
             <wp:cNvGraphicFramePr>
               <a:graphicFrameLocks xmlns:a="http://schemas.openxmlformats.org/drawingml/2006/main" noChangeAspect="1"/>
             </wp:cNvGraphicFramePr>
@@ -4148,7 +4216,7 @@
                   <pic:spPr>
                     <a:xfrm>
                       <a:off x="0" y="0"/>
-                      <a:ext cx="5760720" cy="2106221"/>
+                      <a:ext cx="5760720" cy="1965357"/>
                     </a:xfrm>
                     <a:prstGeom prst="rect">
                       <a:avLst/>
@@ -4248,8 +4316,72 @@
         <w:rPr>
           <w:rFonts w:ascii="Arial" w:hAnsi="Arial" w:cs="Arial"/>
         </w:rPr>
-        <w:t>est même devenu meilleur un RMSE (test) à 11.898</w:t>
-      </w:r>
+        <w:t>est même devenu meilleur un RMSE (test) à 11.</w:t>
+      </w:r>
+      <w:r>
+        <w:rPr>
+          <w:rFonts w:ascii="Arial" w:hAnsi="Arial" w:cs="Arial"/>
+        </w:rPr>
+        <w:t>435</w:t>
+      </w:r>
+    </w:p>
+    <w:p>
+      <w:pPr>
+        <w:shd w:val="clear" w:color="auto" w:fill="FFFFFF"/>
+        <w:tabs>
+          <w:tab w:val="left" w:pos="916"/>
+          <w:tab w:val="left" w:pos="1832"/>
+          <w:tab w:val="left" w:pos="2748"/>
+          <w:tab w:val="left" w:pos="3664"/>
+          <w:tab w:val="left" w:pos="4580"/>
+          <w:tab w:val="left" w:pos="5496"/>
+          <w:tab w:val="left" w:pos="6412"/>
+          <w:tab w:val="left" w:pos="7328"/>
+          <w:tab w:val="left" w:pos="8244"/>
+          <w:tab w:val="left" w:pos="9160"/>
+          <w:tab w:val="left" w:pos="10076"/>
+          <w:tab w:val="left" w:pos="10992"/>
+          <w:tab w:val="left" w:pos="11908"/>
+          <w:tab w:val="left" w:pos="12824"/>
+          <w:tab w:val="left" w:pos="13740"/>
+          <w:tab w:val="left" w:pos="14656"/>
+        </w:tabs>
+        <w:wordWrap w:val="0"/>
+        <w:spacing w:after="0" w:line="240" w:lineRule="auto"/>
+        <w:textAlignment w:val="baseline"/>
+        <w:rPr>
+          <w:rFonts w:ascii="Arial" w:hAnsi="Arial" w:cs="Arial"/>
+        </w:rPr>
+      </w:pPr>
+    </w:p>
+    <w:p>
+      <w:pPr>
+        <w:shd w:val="clear" w:color="auto" w:fill="FFFFFF"/>
+        <w:tabs>
+          <w:tab w:val="left" w:pos="916"/>
+          <w:tab w:val="left" w:pos="1832"/>
+          <w:tab w:val="left" w:pos="2748"/>
+          <w:tab w:val="left" w:pos="3664"/>
+          <w:tab w:val="left" w:pos="4580"/>
+          <w:tab w:val="left" w:pos="5496"/>
+          <w:tab w:val="left" w:pos="6412"/>
+          <w:tab w:val="left" w:pos="7328"/>
+          <w:tab w:val="left" w:pos="8244"/>
+          <w:tab w:val="left" w:pos="9160"/>
+          <w:tab w:val="left" w:pos="10076"/>
+          <w:tab w:val="left" w:pos="10992"/>
+          <w:tab w:val="left" w:pos="11908"/>
+          <w:tab w:val="left" w:pos="12824"/>
+          <w:tab w:val="left" w:pos="13740"/>
+          <w:tab w:val="left" w:pos="14656"/>
+        </w:tabs>
+        <w:wordWrap w:val="0"/>
+        <w:spacing w:after="0" w:line="240" w:lineRule="auto"/>
+        <w:textAlignment w:val="baseline"/>
+        <w:rPr>
+          <w:rFonts w:ascii="Arial" w:hAnsi="Arial" w:cs="Arial"/>
+        </w:rPr>
+      </w:pPr>
     </w:p>
     <w:p>
       <w:pPr>
@@ -4319,6 +4451,7 @@
           <w:rFonts w:ascii="Arial" w:hAnsi="Arial" w:cs="Arial"/>
           <w:b/>
         </w:rPr>
+        <w:lastRenderedPageBreak/>
         <w:t>Combinaison des modèles</w:t>
       </w:r>
       <w:r>
@@ -4404,7 +4537,6 @@
           <w:rFonts w:ascii="Arial" w:hAnsi="Arial" w:cs="Arial"/>
           <w:color w:val="000000" w:themeColor="text1"/>
         </w:rPr>
-        <w:lastRenderedPageBreak/>
         <w:t xml:space="preserve">La combinaison par vote simple : </w:t>
       </w:r>
       <w:proofErr w:type="spellStart"/>
@@ -5406,15 +5538,14 @@
             </w:pPr>
             <w:r>
               <w:rPr>
-                <w:rFonts w:ascii="Arial" w:hAnsi="Arial" w:cs="Arial"/>
                 <w:noProof/>
                 <w:lang w:eastAsia="fr-FR"/>
               </w:rPr>
               <w:drawing>
-                <wp:inline distT="0" distB="0" distL="0" distR="0" wp14:anchorId="08EBCDB2" wp14:editId="593EDB29">
-                  <wp:extent cx="1465037" cy="390525"/>
-                  <wp:effectExtent l="0" t="0" r="1905" b="0"/>
-                  <wp:docPr id="14" name="Image 14"/>
+                <wp:inline distT="0" distB="0" distL="0" distR="0" wp14:anchorId="1EC2AF32" wp14:editId="63E0D879">
+                  <wp:extent cx="1016812" cy="355434"/>
+                  <wp:effectExtent l="0" t="0" r="0" b="6985"/>
+                  <wp:docPr id="12" name="Image 12"/>
                   <wp:cNvGraphicFramePr>
                     <a:graphicFrameLocks xmlns:a="http://schemas.openxmlformats.org/drawingml/2006/main" noChangeAspect="1"/>
                   </wp:cNvGraphicFramePr>
@@ -5425,27 +5556,20 @@
                           <pic:cNvPr id="0" name=""/>
                           <pic:cNvPicPr/>
                         </pic:nvPicPr>
-                        <pic:blipFill rotWithShape="1">
+                        <pic:blipFill>
                           <a:blip r:embed="rId20"/>
-                          <a:srcRect t="28070"/>
-                          <a:stretch/>
+                          <a:stretch>
+                            <a:fillRect/>
+                          </a:stretch>
                         </pic:blipFill>
-                        <pic:spPr bwMode="auto">
+                        <pic:spPr>
                           <a:xfrm>
                             <a:off x="0" y="0"/>
-                            <a:ext cx="1466850" cy="391008"/>
+                            <a:ext cx="1024659" cy="358177"/>
                           </a:xfrm>
                           <a:prstGeom prst="rect">
                             <a:avLst/>
                           </a:prstGeom>
-                          <a:ln>
-                            <a:noFill/>
-                          </a:ln>
-                          <a:extLst>
-                            <a:ext uri="{53640926-AAD7-44D8-BBD7-CCE9431645EC}">
-                              <a14:shadowObscured xmlns:a14="http://schemas.microsoft.com/office/drawing/2010/main"/>
-                            </a:ext>
-                          </a:extLst>
                         </pic:spPr>
                       </pic:pic>
                     </a:graphicData>
@@ -5572,7 +5696,6 @@
         <w:rPr>
           <w:rFonts w:ascii="Arial" w:hAnsi="Arial" w:cs="Arial"/>
         </w:rPr>
-        <w:lastRenderedPageBreak/>
         <w:t>Le</w:t>
       </w:r>
       <w:r>
@@ -5635,63 +5758,9 @@
         <w:rPr>
           <w:rFonts w:ascii="Arial" w:eastAsia="Times New Roman" w:hAnsi="Arial" w:cs="Arial"/>
           <w:color w:val="222222"/>
-          <w:sz w:val="24"/>
-          <w:szCs w:val="24"/>
-          <w:lang w:eastAsia="fr-FR"/>
-        </w:rPr>
-      </w:pPr>
-      <w:r>
-        <w:rPr>
-          <w:rFonts w:ascii="Arial" w:eastAsia="Times New Roman" w:hAnsi="Arial" w:cs="Arial"/>
-          <w:color w:val="222222"/>
-          <w:sz w:val="24"/>
-          <w:szCs w:val="24"/>
-          <w:lang w:eastAsia="fr-FR"/>
-        </w:rPr>
-        <w:t>En m'inspirant des autres solutions su</w:t>
-      </w:r>
-      <w:r>
-        <w:rPr>
-          <w:rFonts w:ascii="Arial" w:eastAsia="Times New Roman" w:hAnsi="Arial" w:cs="Arial"/>
-          <w:color w:val="222222"/>
-          <w:sz w:val="24"/>
-          <w:szCs w:val="24"/>
-          <w:lang w:eastAsia="fr-FR"/>
-        </w:rPr>
-        <w:t xml:space="preserve">r </w:t>
-      </w:r>
-      <w:proofErr w:type="spellStart"/>
-      <w:r>
-        <w:rPr>
-          <w:rFonts w:ascii="Arial" w:eastAsia="Times New Roman" w:hAnsi="Arial" w:cs="Arial"/>
-          <w:color w:val="222222"/>
-          <w:sz w:val="24"/>
-          <w:szCs w:val="24"/>
-          <w:lang w:eastAsia="fr-FR"/>
-        </w:rPr>
-        <w:t>Kaggle</w:t>
-      </w:r>
-      <w:proofErr w:type="spellEnd"/>
-      <w:r>
-        <w:rPr>
-          <w:rFonts w:ascii="Arial" w:eastAsia="Times New Roman" w:hAnsi="Arial" w:cs="Arial"/>
-          <w:color w:val="222222"/>
-          <w:sz w:val="24"/>
-          <w:szCs w:val="24"/>
-          <w:lang w:eastAsia="fr-FR"/>
-        </w:rPr>
-        <w:t>, nous avons pu successivement améliorer le score en passant de 2502e à 1181e au classement en appliquant les modifications suivantes</w:t>
-      </w:r>
-      <w:r>
-        <w:rPr>
-          <w:rFonts w:ascii="Arial" w:eastAsia="Times New Roman" w:hAnsi="Arial" w:cs="Arial"/>
-          <w:color w:val="222222"/>
-          <w:sz w:val="24"/>
-          <w:szCs w:val="24"/>
-          <w:lang w:eastAsia="fr-FR"/>
-        </w:rPr>
-        <w:t xml:space="preserve"> :</w:t>
-      </w:r>
+          <w:lang w:eastAsia="fr-FR"/>
+        </w:rPr>
+      </w:pPr>
     </w:p>
     <w:p>
       <w:pPr>
@@ -5700,8 +5769,105 @@
         <w:rPr>
           <w:rFonts w:ascii="Arial" w:eastAsia="Times New Roman" w:hAnsi="Arial" w:cs="Arial"/>
           <w:color w:val="222222"/>
-          <w:sz w:val="24"/>
-          <w:szCs w:val="24"/>
+          <w:lang w:eastAsia="fr-FR"/>
+        </w:rPr>
+      </w:pPr>
+      <w:r>
+        <w:rPr>
+          <w:rFonts w:ascii="Arial" w:eastAsia="Times New Roman" w:hAnsi="Arial" w:cs="Arial"/>
+          <w:color w:val="222222"/>
+          <w:lang w:eastAsia="fr-FR"/>
+        </w:rPr>
+        <w:t xml:space="preserve">Au départ, </w:t>
+      </w:r>
+      <w:r>
+        <w:rPr>
+          <w:rFonts w:ascii="Arial" w:eastAsia="Times New Roman" w:hAnsi="Arial" w:cs="Arial"/>
+          <w:color w:val="222222"/>
+          <w:lang w:eastAsia="fr-FR"/>
+        </w:rPr>
+        <w:t>le</w:t>
+      </w:r>
+      <w:r>
+        <w:rPr>
+          <w:rFonts w:ascii="Arial" w:eastAsia="Times New Roman" w:hAnsi="Arial" w:cs="Arial"/>
+          <w:color w:val="222222"/>
+          <w:lang w:eastAsia="fr-FR"/>
+        </w:rPr>
+        <w:t xml:space="preserve"> premier fichier de prédiction était classé</w:t>
+      </w:r>
+      <w:r>
+        <w:rPr>
+          <w:rFonts w:ascii="Arial" w:eastAsia="Times New Roman" w:hAnsi="Arial" w:cs="Arial"/>
+          <w:color w:val="222222"/>
+          <w:lang w:eastAsia="fr-FR"/>
+        </w:rPr>
+        <w:t xml:space="preserve"> 2</w:t>
+      </w:r>
+      <w:r>
+        <w:rPr>
+          <w:rFonts w:ascii="Arial" w:eastAsia="Times New Roman" w:hAnsi="Arial" w:cs="Arial"/>
+          <w:color w:val="222222"/>
+          <w:lang w:eastAsia="fr-FR"/>
+        </w:rPr>
+        <w:t xml:space="preserve"> </w:t>
+      </w:r>
+      <w:r>
+        <w:rPr>
+          <w:rFonts w:ascii="Arial" w:eastAsia="Times New Roman" w:hAnsi="Arial" w:cs="Arial"/>
+          <w:color w:val="222222"/>
+          <w:lang w:eastAsia="fr-FR"/>
+        </w:rPr>
+        <w:t>502e</w:t>
+      </w:r>
+      <w:r>
+        <w:rPr>
+          <w:rFonts w:ascii="Arial" w:eastAsia="Times New Roman" w:hAnsi="Arial" w:cs="Arial"/>
+          <w:color w:val="222222"/>
+          <w:lang w:eastAsia="fr-FR"/>
+        </w:rPr>
+        <w:t xml:space="preserve">me sur les 10 433 </w:t>
+      </w:r>
+      <w:r>
+        <w:rPr>
+          <w:rFonts w:ascii="Arial" w:eastAsia="Times New Roman" w:hAnsi="Arial" w:cs="Arial"/>
+          <w:color w:val="222222"/>
+          <w:lang w:eastAsia="fr-FR"/>
+        </w:rPr>
+        <w:t>é</w:t>
+      </w:r>
+      <w:r>
+        <w:rPr>
+          <w:rFonts w:ascii="Arial" w:eastAsia="Times New Roman" w:hAnsi="Arial" w:cs="Arial"/>
+          <w:color w:val="222222"/>
+          <w:lang w:eastAsia="fr-FR"/>
+        </w:rPr>
+        <w:t>quipes</w:t>
+      </w:r>
+      <w:r>
+        <w:rPr>
+          <w:rFonts w:ascii="Arial" w:eastAsia="Times New Roman" w:hAnsi="Arial" w:cs="Arial"/>
+          <w:color w:val="222222"/>
+          <w:lang w:eastAsia="fr-FR"/>
+        </w:rPr>
+        <w:t xml:space="preserve"> sur la compétition </w:t>
+      </w:r>
+      <w:r>
+        <w:rPr>
+          <w:rFonts w:ascii="Arial" w:eastAsia="Times New Roman" w:hAnsi="Arial" w:cs="Arial"/>
+          <w:color w:val="222222"/>
+          <w:lang w:eastAsia="fr-FR"/>
+        </w:rPr>
+        <w:t>:</w:t>
+      </w:r>
+    </w:p>
+    <w:p>
+      <w:pPr>
+        <w:shd w:val="clear" w:color="auto" w:fill="FFFFFF"/>
+        <w:spacing w:after="0" w:line="240" w:lineRule="auto"/>
+        <w:rPr>
+          <w:rFonts w:ascii="Arial" w:eastAsia="Times New Roman" w:hAnsi="Arial" w:cs="Arial"/>
+          <w:color w:val="222222"/>
           <w:lang w:eastAsia="fr-FR"/>
         </w:rPr>
       </w:pPr>
@@ -5712,9 +5878,9 @@
           <w:lang w:eastAsia="fr-FR"/>
         </w:rPr>
         <w:drawing>
-          <wp:inline distT="0" distB="0" distL="0" distR="0" wp14:anchorId="5B6AA842" wp14:editId="25C5C930">
-            <wp:extent cx="5760720" cy="894715"/>
-            <wp:effectExtent l="0" t="0" r="0" b="635"/>
+          <wp:inline distT="0" distB="0" distL="0" distR="0" wp14:anchorId="382C4DCB" wp14:editId="16B12F61">
+            <wp:extent cx="5819314" cy="892454"/>
+            <wp:effectExtent l="0" t="0" r="0" b="3175"/>
             <wp:docPr id="13" name="Image 13"/>
             <wp:cNvGraphicFramePr>
               <a:graphicFrameLocks xmlns:a="http://schemas.openxmlformats.org/drawingml/2006/main" noChangeAspect="1"/>
@@ -5735,7 +5901,7 @@
                   <pic:spPr>
                     <a:xfrm>
                       <a:off x="0" y="0"/>
-                      <a:ext cx="5760720" cy="894715"/>
+                      <a:ext cx="5834057" cy="894715"/>
                     </a:xfrm>
                     <a:prstGeom prst="rect">
                       <a:avLst/>
@@ -5755,22 +5921,146 @@
         <w:rPr>
           <w:rFonts w:ascii="Arial" w:eastAsia="Times New Roman" w:hAnsi="Arial" w:cs="Arial"/>
           <w:color w:val="222222"/>
-          <w:sz w:val="24"/>
-          <w:szCs w:val="24"/>
-          <w:lang w:eastAsia="fr-FR"/>
-        </w:rPr>
-      </w:pPr>
-      <w:r>
-        <w:rPr>
-          <w:rFonts w:ascii="Arial" w:hAnsi="Arial" w:cs="Arial"/>
+          <w:lang w:eastAsia="fr-FR"/>
+        </w:rPr>
+      </w:pPr>
+    </w:p>
+    <w:p>
+      <w:pPr>
+        <w:shd w:val="clear" w:color="auto" w:fill="FFFFFF"/>
+        <w:spacing w:after="0" w:line="240" w:lineRule="auto"/>
+        <w:rPr>
+          <w:rFonts w:ascii="Arial" w:eastAsia="Times New Roman" w:hAnsi="Arial" w:cs="Arial"/>
+          <w:color w:val="222222"/>
+          <w:lang w:eastAsia="fr-FR"/>
+        </w:rPr>
+      </w:pPr>
+      <w:r>
+        <w:rPr>
+          <w:rFonts w:ascii="Arial" w:eastAsia="Times New Roman" w:hAnsi="Arial" w:cs="Arial"/>
+          <w:color w:val="222222"/>
+          <w:lang w:eastAsia="fr-FR"/>
+        </w:rPr>
+        <w:t xml:space="preserve">Puis en </w:t>
+      </w:r>
+      <w:r>
+        <w:rPr>
+          <w:rFonts w:ascii="Arial" w:eastAsia="Times New Roman" w:hAnsi="Arial" w:cs="Arial"/>
+          <w:color w:val="222222"/>
+          <w:lang w:eastAsia="fr-FR"/>
+        </w:rPr>
+        <w:t>s</w:t>
+      </w:r>
+      <w:r>
+        <w:rPr>
+          <w:rFonts w:ascii="Arial" w:eastAsia="Times New Roman" w:hAnsi="Arial" w:cs="Arial"/>
+          <w:color w:val="222222"/>
+          <w:lang w:eastAsia="fr-FR"/>
+        </w:rPr>
+        <w:t>’inspirant des solutions d’amélioration utilisées par d’autres compétiteurs mieux classés</w:t>
+      </w:r>
+      <w:r>
+        <w:rPr>
+          <w:rFonts w:ascii="Arial" w:eastAsia="Times New Roman" w:hAnsi="Arial" w:cs="Arial"/>
+          <w:color w:val="222222"/>
+          <w:lang w:eastAsia="fr-FR"/>
+        </w:rPr>
+        <w:t xml:space="preserve">, </w:t>
+      </w:r>
+      <w:r>
+        <w:rPr>
+          <w:rFonts w:ascii="Arial" w:eastAsia="Times New Roman" w:hAnsi="Arial" w:cs="Arial"/>
+          <w:color w:val="222222"/>
+          <w:lang w:eastAsia="fr-FR"/>
+        </w:rPr>
+        <w:t>on a effectué</w:t>
+      </w:r>
+      <w:r>
+        <w:rPr>
+          <w:rFonts w:ascii="Arial" w:eastAsia="Times New Roman" w:hAnsi="Arial" w:cs="Arial"/>
+          <w:color w:val="222222"/>
+          <w:lang w:eastAsia="fr-FR"/>
+        </w:rPr>
+        <w:t xml:space="preserve"> des modifications telles que :</w:t>
+      </w:r>
+    </w:p>
+    <w:p>
+      <w:pPr>
+        <w:pStyle w:val="Paragraphedeliste"/>
+        <w:numPr>
+          <w:ilvl w:val="0"/>
+          <w:numId w:val="34"/>
+        </w:numPr>
+        <w:shd w:val="clear" w:color="auto" w:fill="FFFFFF"/>
+        <w:spacing w:after="0" w:line="240" w:lineRule="auto"/>
+        <w:rPr>
+          <w:rFonts w:ascii="Arial" w:eastAsia="Times New Roman" w:hAnsi="Arial" w:cs="Arial"/>
+          <w:color w:val="222222"/>
+          <w:lang w:eastAsia="fr-FR"/>
+        </w:rPr>
+      </w:pPr>
+      <w:r>
+        <w:rPr>
+          <w:rFonts w:ascii="Arial" w:eastAsia="Times New Roman" w:hAnsi="Arial" w:cs="Arial"/>
+          <w:color w:val="222222"/>
+          <w:lang w:eastAsia="fr-FR"/>
+        </w:rPr>
+        <w:t xml:space="preserve">Améliorer la partie suppression des valeurs aberrantes, car avant </w:t>
+      </w:r>
+      <w:r>
+        <w:rPr>
+          <w:rFonts w:ascii="Arial" w:eastAsia="Times New Roman" w:hAnsi="Arial" w:cs="Arial"/>
+          <w:color w:val="222222"/>
+          <w:lang w:eastAsia="fr-FR"/>
+        </w:rPr>
+        <w:t>on</w:t>
+      </w:r>
+      <w:r>
+        <w:rPr>
+          <w:rFonts w:ascii="Arial" w:eastAsia="Times New Roman" w:hAnsi="Arial" w:cs="Arial"/>
+          <w:color w:val="222222"/>
+          <w:lang w:eastAsia="fr-FR"/>
+        </w:rPr>
+        <w:t xml:space="preserve"> ne </w:t>
+      </w:r>
+      <w:r>
+        <w:rPr>
+          <w:rFonts w:ascii="Arial" w:eastAsia="Times New Roman" w:hAnsi="Arial" w:cs="Arial"/>
+          <w:color w:val="222222"/>
+          <w:lang w:eastAsia="fr-FR"/>
+        </w:rPr>
+        <w:t>vérifiait</w:t>
+      </w:r>
+      <w:r>
+        <w:rPr>
+          <w:rFonts w:ascii="Arial" w:eastAsia="Times New Roman" w:hAnsi="Arial" w:cs="Arial"/>
+          <w:color w:val="222222"/>
+          <w:lang w:eastAsia="fr-FR"/>
+        </w:rPr>
+        <w:t xml:space="preserve"> que sur une seule variable </w:t>
+      </w:r>
+    </w:p>
+    <w:p>
+      <w:pPr>
+        <w:pStyle w:val="Paragraphedeliste"/>
+        <w:shd w:val="clear" w:color="auto" w:fill="FFFFFF"/>
+        <w:spacing w:after="0" w:line="240" w:lineRule="auto"/>
+        <w:rPr>
+          <w:rFonts w:ascii="Arial" w:eastAsia="Times New Roman" w:hAnsi="Arial" w:cs="Arial"/>
+          <w:color w:val="222222"/>
+          <w:lang w:eastAsia="fr-FR"/>
+        </w:rPr>
+      </w:pPr>
+      <w:r>
+        <w:rPr>
           <w:noProof/>
           <w:lang w:eastAsia="fr-FR"/>
         </w:rPr>
         <w:drawing>
-          <wp:inline distT="0" distB="0" distL="0" distR="0" wp14:anchorId="2FC40EC7" wp14:editId="0F77C80E">
-            <wp:extent cx="5760720" cy="911225"/>
-            <wp:effectExtent l="0" t="0" r="0" b="3175"/>
-            <wp:docPr id="15" name="Image 15"/>
+          <wp:inline distT="0" distB="0" distL="0" distR="0" wp14:anchorId="48219B3B" wp14:editId="3EB4AA43">
+            <wp:extent cx="1433779" cy="1456673"/>
+            <wp:effectExtent l="0" t="0" r="0" b="0"/>
+            <wp:docPr id="17" name="Image 17"/>
             <wp:cNvGraphicFramePr>
               <a:graphicFrameLocks xmlns:a="http://schemas.openxmlformats.org/drawingml/2006/main" noChangeAspect="1"/>
             </wp:cNvGraphicFramePr>
@@ -5790,6 +6080,376 @@
                   <pic:spPr>
                     <a:xfrm>
                       <a:off x="0" y="0"/>
+                      <a:ext cx="1433261" cy="1456147"/>
+                    </a:xfrm>
+                    <a:prstGeom prst="rect">
+                      <a:avLst/>
+                    </a:prstGeom>
+                  </pic:spPr>
+                </pic:pic>
+              </a:graphicData>
+            </a:graphic>
+          </wp:inline>
+        </w:drawing>
+      </w:r>
+    </w:p>
+    <w:p>
+      <w:pPr>
+        <w:pStyle w:val="Paragraphedeliste"/>
+        <w:shd w:val="clear" w:color="auto" w:fill="FFFFFF"/>
+        <w:spacing w:after="0" w:line="240" w:lineRule="auto"/>
+        <w:rPr>
+          <w:rFonts w:ascii="Arial" w:eastAsia="Times New Roman" w:hAnsi="Arial" w:cs="Arial"/>
+          <w:color w:val="222222"/>
+          <w:lang w:eastAsia="fr-FR"/>
+        </w:rPr>
+      </w:pPr>
+      <w:r>
+        <w:rPr>
+          <w:rFonts w:ascii="Arial" w:eastAsia="Times New Roman" w:hAnsi="Arial" w:cs="Arial"/>
+          <w:color w:val="222222"/>
+          <w:lang w:eastAsia="fr-FR"/>
+        </w:rPr>
+        <w:t xml:space="preserve">Donc </w:t>
+      </w:r>
+      <w:r>
+        <w:rPr>
+          <w:rFonts w:ascii="Arial" w:eastAsia="Times New Roman" w:hAnsi="Arial" w:cs="Arial"/>
+          <w:color w:val="222222"/>
+          <w:lang w:eastAsia="fr-FR"/>
+        </w:rPr>
+        <w:t>nous avons</w:t>
+      </w:r>
+      <w:r>
+        <w:rPr>
+          <w:rFonts w:ascii="Arial" w:eastAsia="Times New Roman" w:hAnsi="Arial" w:cs="Arial"/>
+          <w:color w:val="222222"/>
+          <w:lang w:eastAsia="fr-FR"/>
+        </w:rPr>
+        <w:t xml:space="preserve"> décidé d’étendre les vérifications sur l’ensemble des variables identifiées fortement corrélé au prix, grâce à l’utilisation de la matrice de corrélation :</w:t>
+      </w:r>
+    </w:p>
+    <w:p>
+      <w:pPr>
+        <w:pStyle w:val="Paragraphedeliste"/>
+        <w:shd w:val="clear" w:color="auto" w:fill="FFFFFF"/>
+        <w:spacing w:after="0" w:line="240" w:lineRule="auto"/>
+        <w:rPr>
+          <w:rFonts w:ascii="Arial" w:eastAsia="Times New Roman" w:hAnsi="Arial" w:cs="Arial"/>
+          <w:color w:val="222222"/>
+          <w:lang w:eastAsia="fr-FR"/>
+        </w:rPr>
+      </w:pPr>
+    </w:p>
+    <w:p>
+      <w:pPr>
+        <w:pStyle w:val="Paragraphedeliste"/>
+        <w:shd w:val="clear" w:color="auto" w:fill="FFFFFF"/>
+        <w:spacing w:after="0" w:line="240" w:lineRule="auto"/>
+        <w:rPr>
+          <w:rFonts w:ascii="Arial" w:eastAsia="Times New Roman" w:hAnsi="Arial" w:cs="Arial"/>
+          <w:color w:val="222222"/>
+          <w:lang w:eastAsia="fr-FR"/>
+        </w:rPr>
+      </w:pPr>
+      <w:r>
+        <w:rPr>
+          <w:noProof/>
+          <w:lang w:eastAsia="fr-FR"/>
+        </w:rPr>
+        <w:drawing>
+          <wp:inline distT="0" distB="0" distL="0" distR="0" wp14:anchorId="4A368B88" wp14:editId="29F70C8D">
+            <wp:extent cx="5760720" cy="2985702"/>
+            <wp:effectExtent l="0" t="0" r="0" b="5715"/>
+            <wp:docPr id="18" name="Image 18"/>
+            <wp:cNvGraphicFramePr>
+              <a:graphicFrameLocks xmlns:a="http://schemas.openxmlformats.org/drawingml/2006/main" noChangeAspect="1"/>
+            </wp:cNvGraphicFramePr>
+            <a:graphic xmlns:a="http://schemas.openxmlformats.org/drawingml/2006/main">
+              <a:graphicData uri="http://schemas.openxmlformats.org/drawingml/2006/picture">
+                <pic:pic xmlns:pic="http://schemas.openxmlformats.org/drawingml/2006/picture">
+                  <pic:nvPicPr>
+                    <pic:cNvPr id="0" name=""/>
+                    <pic:cNvPicPr/>
+                  </pic:nvPicPr>
+                  <pic:blipFill>
+                    <a:blip r:embed="rId23"/>
+                    <a:stretch>
+                      <a:fillRect/>
+                    </a:stretch>
+                  </pic:blipFill>
+                  <pic:spPr>
+                    <a:xfrm>
+                      <a:off x="0" y="0"/>
+                      <a:ext cx="5760720" cy="2985702"/>
+                    </a:xfrm>
+                    <a:prstGeom prst="rect">
+                      <a:avLst/>
+                    </a:prstGeom>
+                  </pic:spPr>
+                </pic:pic>
+              </a:graphicData>
+            </a:graphic>
+          </wp:inline>
+        </w:drawing>
+      </w:r>
+    </w:p>
+    <w:p>
+      <w:pPr>
+        <w:pStyle w:val="Paragraphedeliste"/>
+        <w:numPr>
+          <w:ilvl w:val="0"/>
+          <w:numId w:val="34"/>
+        </w:numPr>
+        <w:shd w:val="clear" w:color="auto" w:fill="FFFFFF"/>
+        <w:spacing w:after="0" w:line="240" w:lineRule="auto"/>
+        <w:rPr>
+          <w:rFonts w:ascii="Arial" w:eastAsia="Times New Roman" w:hAnsi="Arial" w:cs="Arial"/>
+          <w:color w:val="222222"/>
+          <w:lang w:eastAsia="fr-FR"/>
+        </w:rPr>
+      </w:pPr>
+      <w:r>
+        <w:rPr>
+          <w:rFonts w:ascii="Arial" w:eastAsia="Times New Roman" w:hAnsi="Arial" w:cs="Arial"/>
+          <w:color w:val="222222"/>
+          <w:lang w:eastAsia="fr-FR"/>
+        </w:rPr>
+        <w:t>J’ai aussi créé des variables qui me semblaient être pertinentes et logiques, telles que l’âge de la</w:t>
+      </w:r>
+      <w:r>
+        <w:rPr>
+          <w:rFonts w:ascii="Arial" w:eastAsia="Times New Roman" w:hAnsi="Arial" w:cs="Arial"/>
+          <w:color w:val="222222"/>
+          <w:lang w:eastAsia="fr-FR"/>
+        </w:rPr>
+        <w:t xml:space="preserve"> maison au moment de la vente, un tag pour savoir si la rénovation a été faite ou pas sur la maison,  la surface totale de la maison…</w:t>
+      </w:r>
+    </w:p>
+    <w:p>
+      <w:pPr>
+        <w:pStyle w:val="Paragraphedeliste"/>
+        <w:shd w:val="clear" w:color="auto" w:fill="FFFFFF"/>
+        <w:spacing w:after="0" w:line="240" w:lineRule="auto"/>
+        <w:rPr>
+          <w:rFonts w:ascii="Arial" w:eastAsia="Times New Roman" w:hAnsi="Arial" w:cs="Arial"/>
+          <w:color w:val="222222"/>
+          <w:lang w:eastAsia="fr-FR"/>
+        </w:rPr>
+      </w:pPr>
+    </w:p>
+    <w:p>
+      <w:pPr>
+        <w:pStyle w:val="Paragraphedeliste"/>
+        <w:numPr>
+          <w:ilvl w:val="0"/>
+          <w:numId w:val="34"/>
+        </w:numPr>
+        <w:shd w:val="clear" w:color="auto" w:fill="FFFFFF"/>
+        <w:spacing w:after="0" w:line="240" w:lineRule="auto"/>
+        <w:rPr>
+          <w:rFonts w:ascii="Arial" w:eastAsia="Times New Roman" w:hAnsi="Arial" w:cs="Arial"/>
+          <w:color w:val="222222"/>
+          <w:sz w:val="24"/>
+          <w:szCs w:val="24"/>
+          <w:lang w:eastAsia="fr-FR"/>
+        </w:rPr>
+      </w:pPr>
+      <w:r>
+        <w:rPr>
+          <w:rFonts w:ascii="Arial" w:eastAsia="Times New Roman" w:hAnsi="Arial" w:cs="Arial"/>
+          <w:color w:val="222222"/>
+          <w:lang w:eastAsia="fr-FR"/>
+        </w:rPr>
+        <w:lastRenderedPageBreak/>
+        <w:t>Sur les variables caté</w:t>
+      </w:r>
+      <w:r>
+        <w:rPr>
+          <w:rFonts w:ascii="Arial" w:eastAsia="Times New Roman" w:hAnsi="Arial" w:cs="Arial"/>
+          <w:color w:val="222222"/>
+          <w:lang w:eastAsia="fr-FR"/>
+        </w:rPr>
+        <w:t>gorielles, n</w:t>
+      </w:r>
+      <w:r>
+        <w:rPr>
+          <w:rFonts w:ascii="Arial" w:eastAsia="Times New Roman" w:hAnsi="Arial" w:cs="Arial"/>
+          <w:color w:val="222222"/>
+          <w:lang w:eastAsia="fr-FR"/>
+        </w:rPr>
+        <w:t>e pas appliquer one-hot-</w:t>
+      </w:r>
+      <w:proofErr w:type="spellStart"/>
+      <w:r>
+        <w:rPr>
+          <w:rFonts w:ascii="Arial" w:eastAsia="Times New Roman" w:hAnsi="Arial" w:cs="Arial"/>
+          <w:color w:val="222222"/>
+          <w:lang w:eastAsia="fr-FR"/>
+        </w:rPr>
+        <w:t>encoding</w:t>
+      </w:r>
+      <w:proofErr w:type="spellEnd"/>
+      <w:r>
+        <w:rPr>
+          <w:rFonts w:ascii="Arial" w:eastAsia="Times New Roman" w:hAnsi="Arial" w:cs="Arial"/>
+          <w:color w:val="222222"/>
+          <w:lang w:eastAsia="fr-FR"/>
+        </w:rPr>
+        <w:t xml:space="preserve"> systématiquement, mais traiter chaque variable au cas par cas, et se basant sur les explications des variables dans l’énoncé de </w:t>
+      </w:r>
+      <w:proofErr w:type="spellStart"/>
+      <w:r>
+        <w:rPr>
+          <w:rFonts w:ascii="Arial" w:eastAsia="Times New Roman" w:hAnsi="Arial" w:cs="Arial"/>
+          <w:color w:val="222222"/>
+          <w:lang w:eastAsia="fr-FR"/>
+        </w:rPr>
+        <w:t>Kaggle</w:t>
+      </w:r>
+      <w:proofErr w:type="spellEnd"/>
+      <w:r>
+        <w:rPr>
+          <w:rFonts w:ascii="Arial" w:eastAsia="Times New Roman" w:hAnsi="Arial" w:cs="Arial"/>
+          <w:color w:val="222222"/>
+          <w:lang w:eastAsia="fr-FR"/>
+        </w:rPr>
+        <w:t>, exemple :</w:t>
+      </w:r>
+      <w:r>
+        <w:rPr>
+          <w:rFonts w:ascii="Arial" w:eastAsia="Times New Roman" w:hAnsi="Arial" w:cs="Arial"/>
+          <w:color w:val="222222"/>
+          <w:lang w:eastAsia="fr-FR"/>
+        </w:rPr>
+        <w:t xml:space="preserve"> </w:t>
+      </w:r>
+      <w:r>
+        <w:rPr>
+          <w:rFonts w:ascii="Arial" w:eastAsia="Times New Roman" w:hAnsi="Arial" w:cs="Arial"/>
+          <w:color w:val="222222"/>
+          <w:lang w:eastAsia="fr-FR"/>
+        </w:rPr>
+        <w:t>Les variables catégorielles ordonnées peuvent être rem</w:t>
+      </w:r>
+      <w:r>
+        <w:rPr>
+          <w:rFonts w:ascii="Arial" w:eastAsia="Times New Roman" w:hAnsi="Arial" w:cs="Arial"/>
+          <w:color w:val="222222"/>
+          <w:lang w:eastAsia="fr-FR"/>
+        </w:rPr>
+        <w:t xml:space="preserve">placé comme suivant "Fa":1, "TA":2, "Gd":3, "Ex":4, </w:t>
+      </w:r>
+      <w:r>
+        <w:rPr>
+          <w:rFonts w:ascii="Arial" w:eastAsia="Times New Roman" w:hAnsi="Arial" w:cs="Arial"/>
+          <w:color w:val="222222"/>
+          <w:lang w:eastAsia="fr-FR"/>
+        </w:rPr>
+        <w:t xml:space="preserve">pour ne pas à générer trop des variables supplémentaires </w:t>
+      </w:r>
+      <w:r>
+        <w:rPr>
+          <w:rFonts w:ascii="Arial" w:eastAsia="Times New Roman" w:hAnsi="Arial" w:cs="Arial"/>
+          <w:color w:val="222222"/>
+          <w:lang w:eastAsia="fr-FR"/>
+        </w:rPr>
+        <w:t>et avoir un problème de sous-évaluation de l’importance des variables catégorielles</w:t>
+      </w:r>
+    </w:p>
+    <w:p>
+      <w:pPr>
+        <w:pStyle w:val="Paragraphedeliste"/>
+        <w:shd w:val="clear" w:color="auto" w:fill="FFFFFF"/>
+        <w:spacing w:after="0" w:line="240" w:lineRule="auto"/>
+        <w:rPr>
+          <w:rFonts w:ascii="Arial" w:eastAsia="Times New Roman" w:hAnsi="Arial" w:cs="Arial"/>
+          <w:color w:val="222222"/>
+          <w:lang w:eastAsia="fr-FR"/>
+        </w:rPr>
+      </w:pPr>
+    </w:p>
+    <w:p>
+      <w:pPr>
+        <w:shd w:val="clear" w:color="auto" w:fill="FFFFFF"/>
+        <w:spacing w:after="0" w:line="240" w:lineRule="auto"/>
+        <w:rPr>
+          <w:rFonts w:ascii="Arial" w:eastAsia="Times New Roman" w:hAnsi="Arial" w:cs="Arial"/>
+          <w:color w:val="222222"/>
+          <w:lang w:eastAsia="fr-FR"/>
+        </w:rPr>
+      </w:pPr>
+    </w:p>
+    <w:p>
+      <w:pPr>
+        <w:shd w:val="clear" w:color="auto" w:fill="FFFFFF"/>
+        <w:spacing w:after="0" w:line="240" w:lineRule="auto"/>
+        <w:rPr>
+          <w:rFonts w:ascii="Arial" w:eastAsia="Times New Roman" w:hAnsi="Arial" w:cs="Arial"/>
+          <w:color w:val="222222"/>
+          <w:lang w:eastAsia="fr-FR"/>
+        </w:rPr>
+      </w:pPr>
+      <w:r>
+        <w:rPr>
+          <w:rFonts w:ascii="Arial" w:eastAsia="Times New Roman" w:hAnsi="Arial" w:cs="Arial"/>
+          <w:color w:val="222222"/>
+          <w:lang w:eastAsia="fr-FR"/>
+        </w:rPr>
+        <w:t>Avec ces modifications, nous avons pu améliorer le classement et arriver à 1 181eme sur 10 433 équipes.</w:t>
+      </w:r>
+    </w:p>
+    <w:p>
+      <w:pPr>
+        <w:shd w:val="clear" w:color="auto" w:fill="FFFFFF"/>
+        <w:spacing w:after="0" w:line="240" w:lineRule="auto"/>
+        <w:rPr>
+          <w:rFonts w:ascii="Arial" w:eastAsia="Times New Roman" w:hAnsi="Arial" w:cs="Arial"/>
+          <w:color w:val="222222"/>
+          <w:lang w:eastAsia="fr-FR"/>
+        </w:rPr>
+      </w:pPr>
+    </w:p>
+    <w:p>
+      <w:pPr>
+        <w:shd w:val="clear" w:color="auto" w:fill="FFFFFF"/>
+        <w:spacing w:after="0" w:line="240" w:lineRule="auto"/>
+        <w:rPr>
+          <w:rFonts w:ascii="Arial" w:eastAsia="Times New Roman" w:hAnsi="Arial" w:cs="Arial"/>
+          <w:color w:val="222222"/>
+          <w:lang w:eastAsia="fr-FR"/>
+        </w:rPr>
+      </w:pPr>
+      <w:r>
+        <w:rPr>
+          <w:rFonts w:ascii="Arial" w:hAnsi="Arial" w:cs="Arial"/>
+          <w:noProof/>
+          <w:lang w:eastAsia="fr-FR"/>
+        </w:rPr>
+        <w:drawing>
+          <wp:inline distT="0" distB="0" distL="0" distR="0" wp14:anchorId="26734C6B" wp14:editId="304776D8">
+            <wp:extent cx="5760720" cy="911225"/>
+            <wp:effectExtent l="0" t="0" r="0" b="3175"/>
+            <wp:docPr id="15" name="Image 15"/>
+            <wp:cNvGraphicFramePr>
+              <a:graphicFrameLocks xmlns:a="http://schemas.openxmlformats.org/drawingml/2006/main" noChangeAspect="1"/>
+            </wp:cNvGraphicFramePr>
+            <a:graphic xmlns:a="http://schemas.openxmlformats.org/drawingml/2006/main">
+              <a:graphicData uri="http://schemas.openxmlformats.org/drawingml/2006/picture">
+                <pic:pic xmlns:pic="http://schemas.openxmlformats.org/drawingml/2006/picture">
+                  <pic:nvPicPr>
+                    <pic:cNvPr id="0" name=""/>
+                    <pic:cNvPicPr/>
+                  </pic:nvPicPr>
+                  <pic:blipFill>
+                    <a:blip r:embed="rId24"/>
+                    <a:stretch>
+                      <a:fillRect/>
+                    </a:stretch>
+                  </pic:blipFill>
+                  <pic:spPr>
+                    <a:xfrm>
+                      <a:off x="0" y="0"/>
                       <a:ext cx="5760720" cy="911225"/>
                     </a:xfrm>
                     <a:prstGeom prst="rect">
@@ -5810,263 +6470,231 @@
         <w:rPr>
           <w:rFonts w:ascii="Arial" w:eastAsia="Times New Roman" w:hAnsi="Arial" w:cs="Arial"/>
           <w:color w:val="222222"/>
-          <w:sz w:val="24"/>
-          <w:szCs w:val="24"/>
-          <w:lang w:eastAsia="fr-FR"/>
-        </w:rPr>
-      </w:pPr>
+          <w:lang w:eastAsia="fr-FR"/>
+        </w:rPr>
+      </w:pPr>
+    </w:p>
+    <w:p>
+      <w:pPr>
+        <w:rPr>
+          <w:rFonts w:ascii="Arial" w:hAnsi="Arial" w:cs="Arial"/>
+        </w:rPr>
+      </w:pPr>
+    </w:p>
+    <w:p>
+      <w:pPr>
+        <w:pStyle w:val="Titre2"/>
+        <w:numPr>
+          <w:ilvl w:val="0"/>
+          <w:numId w:val="47"/>
+        </w:numPr>
+        <w:rPr>
+          <w:rFonts w:ascii="Arial" w:hAnsi="Arial" w:cs="Arial"/>
+        </w:rPr>
+      </w:pPr>
+      <w:bookmarkStart w:id="12" w:name="_Toc72061081"/>
+      <w:r>
+        <w:rPr>
+          <w:rFonts w:ascii="Arial" w:hAnsi="Arial" w:cs="Arial"/>
+        </w:rPr>
+        <w:t>Conclusion :</w:t>
+      </w:r>
+      <w:bookmarkEnd w:id="12"/>
+    </w:p>
+    <w:p>
+      <w:pPr>
+        <w:rPr>
+          <w:rFonts w:ascii="Arial" w:hAnsi="Arial" w:cs="Arial"/>
+        </w:rPr>
+      </w:pPr>
+    </w:p>
+    <w:p>
+      <w:pPr>
+        <w:ind w:firstLine="708"/>
+        <w:rPr>
+          <w:rFonts w:ascii="Arial" w:eastAsia="Times New Roman" w:hAnsi="Arial" w:cs="Arial"/>
+          <w:color w:val="000000"/>
+          <w:lang w:eastAsia="fr-FR"/>
+        </w:rPr>
+      </w:pPr>
+      <w:r>
+        <w:rPr>
+          <w:rFonts w:ascii="Arial" w:hAnsi="Arial" w:cs="Arial"/>
+        </w:rPr>
+        <w:t xml:space="preserve">Pour conclure </w:t>
+      </w:r>
+      <w:r>
+        <w:rPr>
+          <w:rFonts w:ascii="Arial" w:hAnsi="Arial" w:cs="Arial"/>
+        </w:rPr>
+        <w:t>l’</w:t>
+      </w:r>
+      <w:r>
+        <w:rPr>
+          <w:rFonts w:ascii="Arial" w:hAnsi="Arial" w:cs="Arial"/>
+        </w:rPr>
+        <w:t>étude sur ce projet</w:t>
+      </w:r>
+      <w:r>
+        <w:rPr>
+          <w:rFonts w:ascii="Arial" w:hAnsi="Arial" w:cs="Arial"/>
+        </w:rPr>
+        <w:t xml:space="preserve">, </w:t>
+      </w:r>
+      <w:r>
+        <w:rPr>
+          <w:rFonts w:ascii="Arial" w:eastAsia="Times New Roman" w:hAnsi="Arial" w:cs="Arial"/>
+          <w:color w:val="000000"/>
+          <w:lang w:eastAsia="fr-FR"/>
+        </w:rPr>
+        <w:t>n</w:t>
+      </w:r>
+      <w:r>
+        <w:rPr>
+          <w:rFonts w:ascii="Arial" w:eastAsia="Times New Roman" w:hAnsi="Arial" w:cs="Arial"/>
+          <w:color w:val="000000"/>
+          <w:lang w:eastAsia="fr-FR"/>
+        </w:rPr>
+        <w:t xml:space="preserve">ous avons pu </w:t>
+      </w:r>
+      <w:r>
+        <w:rPr>
+          <w:rFonts w:ascii="Arial" w:eastAsia="Times New Roman" w:hAnsi="Arial" w:cs="Arial"/>
+          <w:color w:val="000000"/>
+          <w:lang w:eastAsia="fr-FR"/>
+        </w:rPr>
+        <w:t>voir dans les différentes étapes de pré</w:t>
+      </w:r>
+      <w:r>
+        <w:rPr>
+          <w:rFonts w:ascii="Arial" w:eastAsia="Times New Roman" w:hAnsi="Arial" w:cs="Arial"/>
+          <w:color w:val="000000"/>
+          <w:lang w:eastAsia="fr-FR"/>
+        </w:rPr>
+        <w:t>paration des données, en passant par le remplissage des valeurs manquantes, suppression des v</w:t>
+      </w:r>
+      <w:r>
+        <w:rPr>
+          <w:rFonts w:ascii="Arial" w:eastAsia="Times New Roman" w:hAnsi="Arial" w:cs="Arial"/>
+          <w:color w:val="000000"/>
+          <w:lang w:eastAsia="fr-FR"/>
+        </w:rPr>
+        <w:t>ariables non renseignées et non impactant</w:t>
+      </w:r>
+      <w:r>
+        <w:rPr>
+          <w:rFonts w:ascii="Arial" w:eastAsia="Times New Roman" w:hAnsi="Arial" w:cs="Arial"/>
+          <w:color w:val="000000"/>
+          <w:lang w:eastAsia="fr-FR"/>
+        </w:rPr>
+        <w:t xml:space="preserve"> pour réduire les dimensions et création des variables qui nous semblent </w:t>
+      </w:r>
+      <w:r>
+        <w:rPr>
+          <w:rFonts w:ascii="Arial" w:eastAsia="Times New Roman" w:hAnsi="Arial" w:cs="Arial"/>
+          <w:color w:val="000000"/>
+          <w:lang w:eastAsia="fr-FR"/>
+        </w:rPr>
+        <w:t xml:space="preserve">importantes. </w:t>
+      </w:r>
+      <w:r>
+        <w:rPr>
+          <w:rFonts w:ascii="Arial" w:eastAsia="Times New Roman" w:hAnsi="Arial" w:cs="Arial"/>
+          <w:color w:val="000000"/>
+          <w:lang w:eastAsia="fr-FR"/>
+        </w:rPr>
+        <w:t>Une</w:t>
+      </w:r>
+      <w:r>
+        <w:rPr>
+          <w:rFonts w:ascii="Arial" w:eastAsia="Times New Roman" w:hAnsi="Arial" w:cs="Arial"/>
+          <w:color w:val="000000"/>
+          <w:lang w:eastAsia="fr-FR"/>
+        </w:rPr>
+        <w:t xml:space="preserve"> p</w:t>
+      </w:r>
+      <w:r>
+        <w:rPr>
+          <w:rFonts w:ascii="Arial" w:eastAsia="Times New Roman" w:hAnsi="Arial" w:cs="Arial"/>
+          <w:color w:val="000000"/>
+          <w:lang w:eastAsia="fr-FR"/>
+        </w:rPr>
+        <w:t>remière modé</w:t>
+      </w:r>
+      <w:r>
+        <w:rPr>
+          <w:rFonts w:ascii="Arial" w:eastAsia="Times New Roman" w:hAnsi="Arial" w:cs="Arial"/>
+          <w:color w:val="000000"/>
+          <w:lang w:eastAsia="fr-FR"/>
+        </w:rPr>
+        <w:t xml:space="preserve">lisation, puis l'optimisation des valeurs des </w:t>
+      </w:r>
+      <w:r>
+        <w:rPr>
+          <w:rFonts w:ascii="Arial" w:eastAsia="Times New Roman" w:hAnsi="Arial" w:cs="Arial"/>
+          <w:color w:val="000000"/>
+          <w:lang w:eastAsia="fr-FR"/>
+        </w:rPr>
+        <w:t>paramètres</w:t>
+      </w:r>
+      <w:r>
+        <w:rPr>
+          <w:rFonts w:ascii="Arial" w:eastAsia="Times New Roman" w:hAnsi="Arial" w:cs="Arial"/>
+          <w:color w:val="000000"/>
+          <w:lang w:eastAsia="fr-FR"/>
+        </w:rPr>
+        <w:t xml:space="preserve"> et à la fin la technique d'empilement des modèles.</w:t>
+      </w:r>
     </w:p>
     <w:p>
       <w:pPr>
         <w:shd w:val="clear" w:color="auto" w:fill="FFFFFF"/>
-        <w:spacing w:after="0" w:line="240" w:lineRule="auto"/>
-        <w:rPr>
-          <w:rFonts w:ascii="Arial" w:eastAsia="Times New Roman" w:hAnsi="Arial" w:cs="Arial"/>
-          <w:color w:val="222222"/>
-          <w:lang w:eastAsia="fr-FR"/>
-        </w:rPr>
-      </w:pPr>
-      <w:r>
-        <w:rPr>
-          <w:rFonts w:ascii="Arial" w:eastAsia="Times New Roman" w:hAnsi="Arial" w:cs="Arial"/>
-          <w:color w:val="222222"/>
-          <w:u w:val="single"/>
-          <w:lang w:eastAsia="fr-FR"/>
-        </w:rPr>
-        <w:t>Sur les variables caté</w:t>
-      </w:r>
-      <w:r>
-        <w:rPr>
-          <w:rFonts w:ascii="Arial" w:eastAsia="Times New Roman" w:hAnsi="Arial" w:cs="Arial"/>
-          <w:color w:val="222222"/>
-          <w:u w:val="single"/>
-          <w:lang w:eastAsia="fr-FR"/>
-        </w:rPr>
-        <w:t>gorielles :</w:t>
-      </w:r>
-    </w:p>
-    <w:p>
-      <w:pPr>
-        <w:shd w:val="clear" w:color="auto" w:fill="FFFFFF"/>
-        <w:spacing w:after="0" w:line="240" w:lineRule="auto"/>
-        <w:ind w:firstLine="708"/>
-        <w:rPr>
-          <w:rFonts w:ascii="Arial" w:eastAsia="Times New Roman" w:hAnsi="Arial" w:cs="Arial"/>
-          <w:color w:val="222222"/>
-          <w:lang w:eastAsia="fr-FR"/>
-        </w:rPr>
-      </w:pPr>
-      <w:r>
-        <w:rPr>
-          <w:rFonts w:ascii="Arial" w:eastAsia="Times New Roman" w:hAnsi="Arial" w:cs="Arial"/>
-          <w:color w:val="222222"/>
-          <w:lang w:eastAsia="fr-FR"/>
-        </w:rPr>
-        <w:t>- Ne pas appliquer one-hot-</w:t>
-      </w:r>
-      <w:proofErr w:type="spellStart"/>
-      <w:r>
-        <w:rPr>
-          <w:rFonts w:ascii="Arial" w:eastAsia="Times New Roman" w:hAnsi="Arial" w:cs="Arial"/>
-          <w:color w:val="222222"/>
-          <w:lang w:eastAsia="fr-FR"/>
-        </w:rPr>
-        <w:t>encoding</w:t>
-      </w:r>
-      <w:proofErr w:type="spellEnd"/>
-      <w:r>
-        <w:rPr>
-          <w:rFonts w:ascii="Arial" w:eastAsia="Times New Roman" w:hAnsi="Arial" w:cs="Arial"/>
-          <w:color w:val="222222"/>
-          <w:lang w:eastAsia="fr-FR"/>
-        </w:rPr>
-        <w:t xml:space="preserve"> </w:t>
-      </w:r>
-      <w:r>
-        <w:rPr>
-          <w:rFonts w:ascii="Arial" w:eastAsia="Times New Roman" w:hAnsi="Arial" w:cs="Arial"/>
-          <w:color w:val="222222"/>
-          <w:lang w:eastAsia="fr-FR"/>
-        </w:rPr>
-        <w:t>systématiquement</w:t>
-      </w:r>
-      <w:r>
-        <w:rPr>
-          <w:rFonts w:ascii="Arial" w:eastAsia="Times New Roman" w:hAnsi="Arial" w:cs="Arial"/>
-          <w:color w:val="222222"/>
-          <w:lang w:eastAsia="fr-FR"/>
-        </w:rPr>
-        <w:t xml:space="preserve"> sur toutes les variables catégorielle, mais traiter chaque variable au cas par cas, et se basant sur l</w:t>
-      </w:r>
-      <w:r>
-        <w:rPr>
-          <w:rFonts w:ascii="Arial" w:eastAsia="Times New Roman" w:hAnsi="Arial" w:cs="Arial"/>
-          <w:color w:val="222222"/>
-          <w:lang w:eastAsia="fr-FR"/>
-        </w:rPr>
-        <w:t xml:space="preserve">es explications des variables </w:t>
-      </w:r>
-      <w:r>
-        <w:rPr>
-          <w:rFonts w:ascii="Arial" w:eastAsia="Times New Roman" w:hAnsi="Arial" w:cs="Arial"/>
-          <w:color w:val="222222"/>
-          <w:lang w:eastAsia="fr-FR"/>
-        </w:rPr>
-        <w:t xml:space="preserve">dans l’énoncé de </w:t>
-      </w:r>
-      <w:proofErr w:type="spellStart"/>
-      <w:r>
-        <w:rPr>
-          <w:rFonts w:ascii="Arial" w:eastAsia="Times New Roman" w:hAnsi="Arial" w:cs="Arial"/>
-          <w:color w:val="222222"/>
-          <w:lang w:eastAsia="fr-FR"/>
-        </w:rPr>
-        <w:t>Kaggle</w:t>
-      </w:r>
-      <w:proofErr w:type="spellEnd"/>
-      <w:r>
-        <w:rPr>
-          <w:rFonts w:ascii="Arial" w:eastAsia="Times New Roman" w:hAnsi="Arial" w:cs="Arial"/>
-          <w:color w:val="222222"/>
-          <w:lang w:eastAsia="fr-FR"/>
-        </w:rPr>
-        <w:t xml:space="preserve">, exemple </w:t>
-      </w:r>
-      <w:r>
-        <w:rPr>
-          <w:rFonts w:ascii="Arial" w:eastAsia="Times New Roman" w:hAnsi="Arial" w:cs="Arial"/>
-          <w:color w:val="222222"/>
-          <w:lang w:eastAsia="fr-FR"/>
-        </w:rPr>
-        <w:t>:</w:t>
-      </w:r>
-    </w:p>
-    <w:p>
-      <w:pPr>
-        <w:shd w:val="clear" w:color="auto" w:fill="FFFFFF"/>
-        <w:spacing w:after="0" w:line="240" w:lineRule="auto"/>
-        <w:rPr>
-          <w:rFonts w:ascii="Arial" w:eastAsia="Times New Roman" w:hAnsi="Arial" w:cs="Arial"/>
-          <w:color w:val="222222"/>
-          <w:lang w:eastAsia="fr-FR"/>
-        </w:rPr>
-      </w:pPr>
-      <w:r>
-        <w:rPr>
-          <w:rFonts w:ascii="Arial" w:eastAsia="Times New Roman" w:hAnsi="Arial" w:cs="Arial"/>
-          <w:color w:val="222222"/>
-          <w:lang w:eastAsia="fr-FR"/>
-        </w:rPr>
-        <w:t>1</w:t>
-      </w:r>
-      <w:r>
-        <w:rPr>
-          <w:rFonts w:ascii="Arial" w:eastAsia="Times New Roman" w:hAnsi="Arial" w:cs="Arial"/>
-          <w:color w:val="222222"/>
-          <w:lang w:eastAsia="fr-FR"/>
-        </w:rPr>
-        <w:t>) Les vari</w:t>
-      </w:r>
-      <w:r>
-        <w:rPr>
-          <w:rFonts w:ascii="Arial" w:eastAsia="Times New Roman" w:hAnsi="Arial" w:cs="Arial"/>
-          <w:color w:val="222222"/>
-          <w:lang w:eastAsia="fr-FR"/>
-        </w:rPr>
-        <w:t>a</w:t>
-      </w:r>
-      <w:r>
-        <w:rPr>
-          <w:rFonts w:ascii="Arial" w:eastAsia="Times New Roman" w:hAnsi="Arial" w:cs="Arial"/>
-          <w:color w:val="222222"/>
-          <w:lang w:eastAsia="fr-FR"/>
-        </w:rPr>
-        <w:t>bles catégorielles ordonnées peuvent être</w:t>
-      </w:r>
-      <w:r>
-        <w:rPr>
-          <w:rFonts w:ascii="Arial" w:eastAsia="Times New Roman" w:hAnsi="Arial" w:cs="Arial"/>
-          <w:color w:val="222222"/>
-          <w:lang w:eastAsia="fr-FR"/>
-        </w:rPr>
-        <w:t xml:space="preserve"> rem</w:t>
-      </w:r>
-      <w:r>
-        <w:rPr>
-          <w:rFonts w:ascii="Arial" w:eastAsia="Times New Roman" w:hAnsi="Arial" w:cs="Arial"/>
-          <w:color w:val="222222"/>
-          <w:lang w:eastAsia="fr-FR"/>
-        </w:rPr>
-        <w:t>placé :</w:t>
-      </w:r>
-    </w:p>
-    <w:p>
-      <w:pPr>
-        <w:shd w:val="clear" w:color="auto" w:fill="FFFFFF"/>
-        <w:spacing w:after="0" w:line="240" w:lineRule="auto"/>
-        <w:rPr>
-          <w:rFonts w:ascii="Arial" w:eastAsia="Times New Roman" w:hAnsi="Arial" w:cs="Arial"/>
-          <w:color w:val="222222"/>
-          <w:lang w:eastAsia="fr-FR"/>
-        </w:rPr>
-      </w:pPr>
-      <w:r>
-        <w:rPr>
-          <w:rFonts w:ascii="Arial" w:eastAsia="Times New Roman" w:hAnsi="Arial" w:cs="Arial"/>
-          <w:color w:val="222222"/>
-          <w:lang w:eastAsia="fr-FR"/>
-        </w:rPr>
-        <w:t xml:space="preserve">"Fa":1, "TA":2, "Gd":3, "Ex":4 pour ne pas à générer trop des variables supplémentaires </w:t>
-      </w:r>
-    </w:p>
-    <w:p>
-      <w:pPr>
-        <w:shd w:val="clear" w:color="auto" w:fill="FFFFFF"/>
-        <w:spacing w:after="0" w:line="240" w:lineRule="auto"/>
-        <w:rPr>
-          <w:rFonts w:ascii="Arial" w:eastAsia="Times New Roman" w:hAnsi="Arial" w:cs="Arial"/>
-          <w:color w:val="222222"/>
-          <w:lang w:eastAsia="fr-FR"/>
-        </w:rPr>
-      </w:pPr>
-    </w:p>
-    <w:p>
-      <w:pPr>
-        <w:shd w:val="clear" w:color="auto" w:fill="FFFFFF"/>
-        <w:spacing w:after="0" w:line="240" w:lineRule="auto"/>
-        <w:rPr>
-          <w:rFonts w:ascii="Arial" w:eastAsia="Times New Roman" w:hAnsi="Arial" w:cs="Arial"/>
-          <w:color w:val="222222"/>
-          <w:lang w:eastAsia="fr-FR"/>
-        </w:rPr>
-      </w:pPr>
-    </w:p>
-    <w:p>
-      <w:pPr>
-        <w:shd w:val="clear" w:color="auto" w:fill="FFFFFF"/>
-        <w:spacing w:after="0" w:line="240" w:lineRule="auto"/>
-        <w:rPr>
-          <w:rFonts w:ascii="Arial" w:eastAsia="Times New Roman" w:hAnsi="Arial" w:cs="Arial"/>
-          <w:color w:val="222222"/>
-          <w:lang w:eastAsia="fr-FR"/>
-        </w:rPr>
-      </w:pPr>
-      <w:r>
-        <w:rPr>
-          <w:rFonts w:ascii="Arial" w:eastAsia="Times New Roman" w:hAnsi="Arial" w:cs="Arial"/>
-          <w:color w:val="222222"/>
-          <w:u w:val="single"/>
-          <w:lang w:eastAsia="fr-FR"/>
-        </w:rPr>
-        <w:t>Sur la modélisation</w:t>
-      </w:r>
-      <w:r>
-        <w:rPr>
-          <w:rFonts w:ascii="Arial" w:eastAsia="Times New Roman" w:hAnsi="Arial" w:cs="Arial"/>
-          <w:color w:val="222222"/>
-          <w:lang w:eastAsia="fr-FR"/>
-        </w:rPr>
-        <w:t>,  </w:t>
+        <w:spacing w:before="100" w:beforeAutospacing="1" w:after="100" w:afterAutospacing="1" w:line="240" w:lineRule="auto"/>
+        <w:rPr>
+          <w:rFonts w:ascii="Arial" w:eastAsia="Times New Roman" w:hAnsi="Arial" w:cs="Arial"/>
+          <w:color w:val="000000"/>
+          <w:lang w:eastAsia="fr-FR"/>
+        </w:rPr>
+      </w:pPr>
+      <w:r>
+        <w:rPr>
+          <w:rFonts w:ascii="Arial" w:eastAsia="Times New Roman" w:hAnsi="Arial" w:cs="Arial"/>
+          <w:color w:val="000000"/>
+          <w:lang w:eastAsia="fr-FR"/>
+        </w:rPr>
+        <w:t>Des améliorations peuvent-ê</w:t>
+      </w:r>
+      <w:r>
+        <w:rPr>
+          <w:rFonts w:ascii="Arial" w:eastAsia="Times New Roman" w:hAnsi="Arial" w:cs="Arial"/>
+          <w:color w:val="000000"/>
+          <w:lang w:eastAsia="fr-FR"/>
+        </w:rPr>
+        <w:t>tre apporté</w:t>
+      </w:r>
+      <w:r>
+        <w:rPr>
+          <w:rFonts w:ascii="Arial" w:eastAsia="Times New Roman" w:hAnsi="Arial" w:cs="Arial"/>
+          <w:color w:val="000000"/>
+          <w:lang w:eastAsia="fr-FR"/>
+        </w:rPr>
+        <w:t>e</w:t>
+      </w:r>
+      <w:r>
+        <w:rPr>
+          <w:rFonts w:ascii="Arial" w:eastAsia="Times New Roman" w:hAnsi="Arial" w:cs="Arial"/>
+          <w:color w:val="000000"/>
+          <w:lang w:eastAsia="fr-FR"/>
+        </w:rPr>
+        <w:t>s</w:t>
+      </w:r>
+      <w:r>
+        <w:rPr>
+          <w:rFonts w:ascii="Arial" w:eastAsia="Times New Roman" w:hAnsi="Arial" w:cs="Arial"/>
+          <w:color w:val="000000"/>
+          <w:lang w:eastAsia="fr-FR"/>
+        </w:rPr>
+        <w:t xml:space="preserve"> en :</w:t>
       </w:r>
     </w:p>
     <w:p>
@@ -6077,62 +6705,44 @@
           <w:numId w:val="34"/>
         </w:numPr>
         <w:shd w:val="clear" w:color="auto" w:fill="FFFFFF"/>
-        <w:spacing w:after="0" w:line="240" w:lineRule="auto"/>
-        <w:rPr>
-          <w:rFonts w:ascii="Arial" w:eastAsia="Times New Roman" w:hAnsi="Arial" w:cs="Arial"/>
-          <w:color w:val="222222"/>
-          <w:lang w:eastAsia="fr-FR"/>
-        </w:rPr>
-      </w:pPr>
-      <w:r>
-        <w:rPr>
-          <w:rFonts w:ascii="Arial" w:eastAsia="Times New Roman" w:hAnsi="Arial" w:cs="Arial"/>
-          <w:color w:val="222222"/>
-          <w:lang w:eastAsia="fr-FR"/>
-        </w:rPr>
-        <w:t>Utiliser RMSE pour la métrique sur les différents tests en local</w:t>
-      </w:r>
-      <w:r>
-        <w:rPr>
-          <w:rFonts w:ascii="Arial" w:eastAsia="Times New Roman" w:hAnsi="Arial" w:cs="Arial"/>
-          <w:color w:val="222222"/>
-          <w:lang w:eastAsia="fr-FR"/>
-        </w:rPr>
-        <w:t xml:space="preserve"> car c’est la métrique utilisé</w:t>
-      </w:r>
-      <w:r>
-        <w:rPr>
-          <w:rFonts w:ascii="Arial" w:eastAsia="Times New Roman" w:hAnsi="Arial" w:cs="Arial"/>
-          <w:color w:val="222222"/>
-          <w:lang w:eastAsia="fr-FR"/>
-        </w:rPr>
-        <w:t>e</w:t>
-      </w:r>
-      <w:r>
-        <w:rPr>
-          <w:rFonts w:ascii="Arial" w:eastAsia="Times New Roman" w:hAnsi="Arial" w:cs="Arial"/>
-          <w:color w:val="222222"/>
-          <w:lang w:eastAsia="fr-FR"/>
-        </w:rPr>
-        <w:t xml:space="preserve"> par </w:t>
-      </w:r>
-      <w:proofErr w:type="spellStart"/>
-      <w:r>
-        <w:rPr>
-          <w:rFonts w:ascii="Arial" w:eastAsia="Times New Roman" w:hAnsi="Arial" w:cs="Arial"/>
-          <w:color w:val="222222"/>
-          <w:lang w:eastAsia="fr-FR"/>
-        </w:rPr>
-        <w:t>Kaggle</w:t>
-      </w:r>
-      <w:proofErr w:type="spellEnd"/>
-      <w:r>
-        <w:rPr>
-          <w:rFonts w:ascii="Arial" w:eastAsia="Times New Roman" w:hAnsi="Arial" w:cs="Arial"/>
-          <w:color w:val="222222"/>
-          <w:lang w:eastAsia="fr-FR"/>
-        </w:rPr>
-        <w:t xml:space="preserve"> pour cette compétition.</w:t>
+        <w:spacing w:before="100" w:beforeAutospacing="1" w:after="100" w:afterAutospacing="1" w:line="240" w:lineRule="auto"/>
+        <w:rPr>
+          <w:rFonts w:ascii="Arial" w:eastAsia="Times New Roman" w:hAnsi="Arial" w:cs="Arial"/>
+          <w:color w:val="000000"/>
+          <w:lang w:eastAsia="fr-FR"/>
+        </w:rPr>
+      </w:pPr>
+      <w:r>
+        <w:rPr>
+          <w:rFonts w:ascii="Arial" w:eastAsia="Times New Roman" w:hAnsi="Arial" w:cs="Arial"/>
+          <w:color w:val="000000"/>
+          <w:lang w:eastAsia="fr-FR"/>
+        </w:rPr>
+        <w:t>augmentant les nombres des données d’entrainement en fusionnant les données dans les trois fichiers (train.csv,</w:t>
+      </w:r>
+      <w:r>
+        <w:rPr>
+          <w:rFonts w:ascii="Arial" w:eastAsia="Times New Roman" w:hAnsi="Arial" w:cs="Arial"/>
+          <w:color w:val="000000"/>
+          <w:lang w:eastAsia="fr-FR"/>
+        </w:rPr>
+        <w:t xml:space="preserve"> </w:t>
+      </w:r>
+      <w:r>
+        <w:rPr>
+          <w:rFonts w:ascii="Arial" w:eastAsia="Times New Roman" w:hAnsi="Arial" w:cs="Arial"/>
+          <w:color w:val="000000"/>
+          <w:lang w:eastAsia="fr-FR"/>
+        </w:rPr>
+        <w:t>test.csv, submission.csv)</w:t>
+      </w:r>
+      <w:r>
+        <w:rPr>
+          <w:rFonts w:ascii="Arial" w:eastAsia="Times New Roman" w:hAnsi="Arial" w:cs="Arial"/>
+          <w:color w:val="000000"/>
+          <w:lang w:eastAsia="fr-FR"/>
+        </w:rPr>
+        <w:t xml:space="preserve"> </w:t>
       </w:r>
     </w:p>
     <w:p>
@@ -6143,60 +6753,20 @@
           <w:numId w:val="34"/>
         </w:numPr>
         <w:shd w:val="clear" w:color="auto" w:fill="FFFFFF"/>
-        <w:spacing w:after="0" w:line="240" w:lineRule="auto"/>
-        <w:rPr>
-          <w:rFonts w:ascii="Arial" w:eastAsia="Times New Roman" w:hAnsi="Arial" w:cs="Arial"/>
-          <w:color w:val="222222"/>
-          <w:lang w:eastAsia="fr-FR"/>
-        </w:rPr>
-      </w:pPr>
-      <w:r>
-        <w:rPr>
-          <w:rFonts w:ascii="Arial" w:eastAsia="Times New Roman" w:hAnsi="Arial" w:cs="Arial"/>
-          <w:color w:val="222222"/>
-          <w:lang w:eastAsia="fr-FR"/>
-        </w:rPr>
-        <w:t>Ne pas g</w:t>
-      </w:r>
-      <w:r>
-        <w:rPr>
-          <w:rFonts w:ascii="Arial" w:eastAsia="Times New Roman" w:hAnsi="Arial" w:cs="Arial"/>
-          <w:color w:val="222222"/>
-          <w:lang w:eastAsia="fr-FR"/>
-        </w:rPr>
-        <w:t xml:space="preserve">arder toutes les variables </w:t>
-      </w:r>
-      <w:r>
-        <w:rPr>
-          <w:rFonts w:ascii="Arial" w:eastAsia="Times New Roman" w:hAnsi="Arial" w:cs="Arial"/>
-          <w:color w:val="222222"/>
-          <w:lang w:eastAsia="fr-FR"/>
-        </w:rPr>
-        <w:t>en entrée</w:t>
-      </w:r>
-      <w:r>
-        <w:rPr>
-          <w:rFonts w:ascii="Arial" w:eastAsia="Times New Roman" w:hAnsi="Arial" w:cs="Arial"/>
-          <w:color w:val="222222"/>
-          <w:lang w:eastAsia="fr-FR"/>
-        </w:rPr>
-        <w:t xml:space="preserve"> du modèle</w:t>
-      </w:r>
-      <w:r>
-        <w:rPr>
-          <w:rFonts w:ascii="Arial" w:eastAsia="Times New Roman" w:hAnsi="Arial" w:cs="Arial"/>
-          <w:color w:val="222222"/>
-          <w:lang w:eastAsia="fr-FR"/>
-        </w:rPr>
-        <w:t xml:space="preserve"> mais  que top 50  des variables importantes pour la modélisation</w:t>
-      </w:r>
-      <w:r>
-        <w:rPr>
-          <w:rFonts w:ascii="Arial" w:eastAsia="Times New Roman" w:hAnsi="Arial" w:cs="Arial"/>
-          <w:color w:val="222222"/>
-          <w:lang w:eastAsia="fr-FR"/>
-        </w:rPr>
-        <w:t xml:space="preserve"> car un nombre réduit des variable sera toujours moins onéreux pour le modèle.</w:t>
+        <w:spacing w:before="100" w:beforeAutospacing="1" w:after="100" w:afterAutospacing="1" w:line="240" w:lineRule="auto"/>
+        <w:rPr>
+          <w:rFonts w:ascii="Arial" w:eastAsia="Times New Roman" w:hAnsi="Arial" w:cs="Arial"/>
+          <w:color w:val="000000"/>
+          <w:lang w:eastAsia="fr-FR"/>
+        </w:rPr>
+      </w:pPr>
+      <w:r>
+        <w:rPr>
+          <w:rFonts w:ascii="Arial" w:eastAsia="Times New Roman" w:hAnsi="Arial" w:cs="Arial"/>
+          <w:color w:val="000000"/>
+          <w:lang w:eastAsia="fr-FR"/>
+        </w:rPr>
+        <w:t>testant d’autres modèles et plusieurs combinaisons de modèles</w:t>
       </w:r>
     </w:p>
     <w:p>
@@ -6207,58 +6777,131 @@
           <w:numId w:val="34"/>
         </w:numPr>
         <w:shd w:val="clear" w:color="auto" w:fill="FFFFFF"/>
-        <w:spacing w:after="0" w:line="240" w:lineRule="auto"/>
-        <w:rPr>
-          <w:rFonts w:ascii="Arial" w:eastAsia="Times New Roman" w:hAnsi="Arial" w:cs="Arial"/>
-          <w:color w:val="222222"/>
-          <w:lang w:eastAsia="fr-FR"/>
-        </w:rPr>
-      </w:pPr>
-      <w:r>
-        <w:rPr>
-          <w:rFonts w:ascii="Arial" w:eastAsia="Times New Roman" w:hAnsi="Arial" w:cs="Arial"/>
-          <w:color w:val="222222"/>
-          <w:lang w:eastAsia="fr-FR"/>
-        </w:rPr>
-        <w:t xml:space="preserve">Appliquer le </w:t>
+        <w:spacing w:before="100" w:beforeAutospacing="1" w:after="100" w:afterAutospacing="1" w:line="240" w:lineRule="auto"/>
+        <w:rPr>
+          <w:rFonts w:ascii="Arial" w:eastAsia="Times New Roman" w:hAnsi="Arial" w:cs="Arial"/>
+          <w:color w:val="000000"/>
+          <w:lang w:eastAsia="fr-FR"/>
+        </w:rPr>
+      </w:pPr>
+      <w:r>
+        <w:rPr>
+          <w:rFonts w:ascii="Arial" w:eastAsia="Times New Roman" w:hAnsi="Arial" w:cs="Arial"/>
+          <w:color w:val="000000"/>
+          <w:lang w:eastAsia="fr-FR"/>
+        </w:rPr>
+        <w:t>améliorant</w:t>
+      </w:r>
+      <w:r>
+        <w:rPr>
+          <w:rFonts w:ascii="Arial" w:eastAsia="Times New Roman" w:hAnsi="Arial" w:cs="Arial"/>
+          <w:color w:val="000000"/>
+          <w:lang w:eastAsia="fr-FR"/>
+        </w:rPr>
+        <w:t xml:space="preserve"> la partie "</w:t>
       </w:r>
       <w:proofErr w:type="spellStart"/>
       <w:r>
         <w:rPr>
           <w:rFonts w:ascii="Arial" w:eastAsia="Times New Roman" w:hAnsi="Arial" w:cs="Arial"/>
-          <w:color w:val="222222"/>
-          <w:lang w:eastAsia="fr-FR"/>
-        </w:rPr>
-        <w:t>stacking</w:t>
+          <w:color w:val="000000"/>
+          <w:lang w:eastAsia="fr-FR"/>
+        </w:rPr>
+        <w:t>Feature</w:t>
+      </w:r>
+      <w:r>
+        <w:rPr>
+          <w:rFonts w:ascii="Arial" w:eastAsia="Times New Roman" w:hAnsi="Arial" w:cs="Arial"/>
+          <w:color w:val="000000"/>
+          <w:lang w:eastAsia="fr-FR"/>
+        </w:rPr>
+        <w:t>s</w:t>
       </w:r>
       <w:proofErr w:type="spellEnd"/>
       <w:r>
         <w:rPr>
           <w:rFonts w:ascii="Arial" w:eastAsia="Times New Roman" w:hAnsi="Arial" w:cs="Arial"/>
-          <w:color w:val="222222"/>
-          <w:lang w:eastAsia="fr-FR"/>
-        </w:rPr>
-        <w:t xml:space="preserve">-modèle qui permet d’avoir un score plus stable </w:t>
-      </w:r>
-      <w:r>
-        <w:rPr>
-          <w:rFonts w:ascii="Arial" w:eastAsia="Times New Roman" w:hAnsi="Arial" w:cs="Arial"/>
-          <w:color w:val="222222"/>
-          <w:lang w:eastAsia="fr-FR"/>
-        </w:rPr>
-        <w:t>malgré les différences des données en entrée du modèle</w:t>
-      </w:r>
-    </w:p>
-    <w:p>
-      <w:pPr>
-        <w:shd w:val="clear" w:color="auto" w:fill="FFFFFF"/>
-        <w:spacing w:after="0" w:line="240" w:lineRule="auto"/>
-        <w:rPr>
-          <w:rFonts w:ascii="Arial" w:eastAsia="Times New Roman" w:hAnsi="Arial" w:cs="Arial"/>
-          <w:color w:val="222222"/>
-          <w:lang w:eastAsia="fr-FR"/>
-        </w:rPr>
-      </w:pPr>
+          <w:color w:val="000000"/>
+          <w:lang w:eastAsia="fr-FR"/>
+        </w:rPr>
+        <w:t xml:space="preserve"> </w:t>
+      </w:r>
+      <w:r>
+        <w:rPr>
+          <w:rFonts w:ascii="Arial" w:eastAsia="Times New Roman" w:hAnsi="Arial" w:cs="Arial"/>
+          <w:color w:val="000000"/>
+          <w:lang w:eastAsia="fr-FR"/>
+        </w:rPr>
+        <w:t>engi</w:t>
+      </w:r>
+      <w:r>
+        <w:rPr>
+          <w:rFonts w:ascii="Arial" w:eastAsia="Times New Roman" w:hAnsi="Arial" w:cs="Arial"/>
+          <w:color w:val="000000"/>
+          <w:lang w:eastAsia="fr-FR"/>
+        </w:rPr>
+        <w:t>ne</w:t>
+      </w:r>
+      <w:r>
+        <w:rPr>
+          <w:rFonts w:ascii="Arial" w:eastAsia="Times New Roman" w:hAnsi="Arial" w:cs="Arial"/>
+          <w:color w:val="000000"/>
+          <w:lang w:eastAsia="fr-FR"/>
+        </w:rPr>
+        <w:t>e</w:t>
+      </w:r>
+      <w:r>
+        <w:rPr>
+          <w:rFonts w:ascii="Arial" w:eastAsia="Times New Roman" w:hAnsi="Arial" w:cs="Arial"/>
+          <w:color w:val="000000"/>
+          <w:lang w:eastAsia="fr-FR"/>
+        </w:rPr>
+        <w:t>ring" avec une bonne connaissance de chaqu</w:t>
+      </w:r>
+      <w:r>
+        <w:rPr>
+          <w:rFonts w:ascii="Arial" w:eastAsia="Times New Roman" w:hAnsi="Arial" w:cs="Arial"/>
+          <w:color w:val="000000"/>
+          <w:lang w:eastAsia="fr-FR"/>
+        </w:rPr>
+        <w:t>e variable</w:t>
+      </w:r>
+      <w:r>
+        <w:rPr>
+          <w:rFonts w:ascii="Arial" w:eastAsia="Times New Roman" w:hAnsi="Arial" w:cs="Arial"/>
+          <w:color w:val="000000"/>
+          <w:lang w:eastAsia="fr-FR"/>
+        </w:rPr>
+        <w:t xml:space="preserve"> et </w:t>
+      </w:r>
+      <w:r>
+        <w:rPr>
+          <w:rFonts w:ascii="Arial" w:eastAsia="Times New Roman" w:hAnsi="Arial" w:cs="Arial"/>
+          <w:color w:val="000000"/>
+          <w:lang w:eastAsia="fr-FR"/>
+        </w:rPr>
+        <w:t xml:space="preserve">c’est principalement cette partie-là qui fait la différence des classements dans les compétitions </w:t>
+      </w:r>
+      <w:proofErr w:type="spellStart"/>
+      <w:r>
+        <w:rPr>
+          <w:rFonts w:ascii="Arial" w:eastAsia="Times New Roman" w:hAnsi="Arial" w:cs="Arial"/>
+          <w:color w:val="000000"/>
+          <w:lang w:eastAsia="fr-FR"/>
+        </w:rPr>
+        <w:t>Kaggle</w:t>
+      </w:r>
+      <w:proofErr w:type="spellEnd"/>
+      <w:r>
+        <w:rPr>
+          <w:rFonts w:ascii="Arial" w:eastAsia="Times New Roman" w:hAnsi="Arial" w:cs="Arial"/>
+          <w:color w:val="000000"/>
+          <w:lang w:eastAsia="fr-FR"/>
+        </w:rPr>
+        <w:t>.</w:t>
+      </w:r>
+      <w:bookmarkStart w:id="13" w:name="_GoBack"/>
+      <w:bookmarkEnd w:id="13"/>
     </w:p>
     <w:p>
       <w:pPr>
@@ -6272,315 +6915,31 @@
         <w:pStyle w:val="Titre2"/>
         <w:numPr>
           <w:ilvl w:val="0"/>
-          <w:numId w:val="22"/>
+          <w:numId w:val="47"/>
         </w:numPr>
         <w:rPr>
           <w:rFonts w:ascii="Arial" w:hAnsi="Arial" w:cs="Arial"/>
         </w:rPr>
       </w:pPr>
-      <w:bookmarkStart w:id="12" w:name="_Toc72061081"/>
-      <w:r>
-        <w:rPr>
-          <w:rFonts w:ascii="Arial" w:hAnsi="Arial" w:cs="Arial"/>
-        </w:rPr>
-        <w:t>Conclusion :</w:t>
-      </w:r>
-      <w:bookmarkEnd w:id="12"/>
-    </w:p>
-    <w:p>
-      <w:pPr>
-        <w:rPr>
-          <w:rFonts w:ascii="Arial" w:hAnsi="Arial" w:cs="Arial"/>
-        </w:rPr>
-      </w:pPr>
-    </w:p>
-    <w:p>
-      <w:pPr>
-        <w:ind w:firstLine="708"/>
-        <w:rPr>
-          <w:rFonts w:ascii="Arial" w:hAnsi="Arial" w:cs="Arial"/>
-        </w:rPr>
-      </w:pPr>
-      <w:r>
-        <w:rPr>
-          <w:rFonts w:ascii="Arial" w:hAnsi="Arial" w:cs="Arial"/>
-        </w:rPr>
-        <w:t xml:space="preserve">Pour conclure </w:t>
-      </w:r>
-      <w:r>
-        <w:rPr>
-          <w:rFonts w:ascii="Arial" w:hAnsi="Arial" w:cs="Arial"/>
-        </w:rPr>
-        <w:t>l’</w:t>
-      </w:r>
-      <w:r>
-        <w:rPr>
-          <w:rFonts w:ascii="Arial" w:hAnsi="Arial" w:cs="Arial"/>
-        </w:rPr>
-        <w:t>étude sur ce projet</w:t>
-      </w:r>
-      <w:r>
-        <w:rPr>
-          <w:rFonts w:ascii="Arial" w:hAnsi="Arial" w:cs="Arial"/>
-        </w:rPr>
-        <w:t xml:space="preserve">, nous avons vu </w:t>
-      </w:r>
-    </w:p>
-    <w:p>
-      <w:pPr>
-        <w:shd w:val="clear" w:color="auto" w:fill="FFFFFF"/>
-        <w:spacing w:before="100" w:beforeAutospacing="1" w:after="100" w:afterAutospacing="1" w:line="240" w:lineRule="auto"/>
-        <w:rPr>
-          <w:rFonts w:ascii="Arial" w:eastAsia="Times New Roman" w:hAnsi="Arial" w:cs="Arial"/>
-          <w:color w:val="000000"/>
-          <w:lang w:eastAsia="fr-FR"/>
-        </w:rPr>
-      </w:pPr>
-      <w:r>
-        <w:rPr>
-          <w:rFonts w:ascii="Arial" w:eastAsia="Times New Roman" w:hAnsi="Arial" w:cs="Arial"/>
-          <w:color w:val="000000"/>
-          <w:lang w:eastAsia="fr-FR"/>
-        </w:rPr>
-        <w:t xml:space="preserve">Nous avons pu </w:t>
-      </w:r>
-      <w:r>
-        <w:rPr>
-          <w:rFonts w:ascii="Arial" w:eastAsia="Times New Roman" w:hAnsi="Arial" w:cs="Arial"/>
-          <w:color w:val="000000"/>
-          <w:lang w:eastAsia="fr-FR"/>
-        </w:rPr>
-        <w:t>voir dans ce notebook, les différentes étapes de pré</w:t>
-      </w:r>
-      <w:r>
-        <w:rPr>
-          <w:rFonts w:ascii="Arial" w:eastAsia="Times New Roman" w:hAnsi="Arial" w:cs="Arial"/>
-          <w:color w:val="000000"/>
-          <w:lang w:eastAsia="fr-FR"/>
-        </w:rPr>
-        <w:t>paration des données, en passant par le remplissage des valeurs manquantes, suppression des v</w:t>
-      </w:r>
-      <w:r>
-        <w:rPr>
-          <w:rFonts w:ascii="Arial" w:eastAsia="Times New Roman" w:hAnsi="Arial" w:cs="Arial"/>
-          <w:color w:val="000000"/>
-          <w:lang w:eastAsia="fr-FR"/>
-        </w:rPr>
-        <w:t>ariables non renseignées et non-</w:t>
-      </w:r>
-      <w:proofErr w:type="spellStart"/>
-      <w:r>
-        <w:rPr>
-          <w:rFonts w:ascii="Arial" w:eastAsia="Times New Roman" w:hAnsi="Arial" w:cs="Arial"/>
-          <w:color w:val="000000"/>
-          <w:lang w:eastAsia="fr-FR"/>
-        </w:rPr>
-        <w:t>impactant</w:t>
-      </w:r>
-      <w:r>
-        <w:rPr>
-          <w:rFonts w:ascii="Arial" w:eastAsia="Times New Roman" w:hAnsi="Arial" w:cs="Arial"/>
-          <w:color w:val="000000"/>
-          <w:lang w:eastAsia="fr-FR"/>
-        </w:rPr>
-        <w:t>es</w:t>
-      </w:r>
-      <w:proofErr w:type="spellEnd"/>
-      <w:r>
-        <w:rPr>
-          <w:rFonts w:ascii="Arial" w:eastAsia="Times New Roman" w:hAnsi="Arial" w:cs="Arial"/>
-          <w:color w:val="000000"/>
-          <w:lang w:eastAsia="fr-FR"/>
-        </w:rPr>
-        <w:t xml:space="preserve"> pour réduire les dimensio</w:t>
-      </w:r>
-      <w:bookmarkStart w:id="13" w:name="_GoBack"/>
-      <w:bookmarkEnd w:id="13"/>
-      <w:r>
-        <w:rPr>
-          <w:rFonts w:ascii="Arial" w:eastAsia="Times New Roman" w:hAnsi="Arial" w:cs="Arial"/>
-          <w:color w:val="000000"/>
-          <w:lang w:eastAsia="fr-FR"/>
-        </w:rPr>
-        <w:t xml:space="preserve">ns et création des variables qui nous semblent </w:t>
-      </w:r>
-      <w:r>
-        <w:rPr>
-          <w:rFonts w:ascii="Arial" w:eastAsia="Times New Roman" w:hAnsi="Arial" w:cs="Arial"/>
-          <w:color w:val="000000"/>
-          <w:lang w:eastAsia="fr-FR"/>
-        </w:rPr>
-        <w:t xml:space="preserve">importantes. </w:t>
-      </w:r>
-      <w:r>
-        <w:rPr>
-          <w:rFonts w:ascii="Arial" w:eastAsia="Times New Roman" w:hAnsi="Arial" w:cs="Arial"/>
-          <w:color w:val="000000"/>
-          <w:lang w:eastAsia="fr-FR"/>
-        </w:rPr>
-        <w:t>Une</w:t>
-      </w:r>
-      <w:r>
-        <w:rPr>
-          <w:rFonts w:ascii="Arial" w:eastAsia="Times New Roman" w:hAnsi="Arial" w:cs="Arial"/>
-          <w:color w:val="000000"/>
-          <w:lang w:eastAsia="fr-FR"/>
-        </w:rPr>
-        <w:t xml:space="preserve"> p</w:t>
-      </w:r>
-      <w:r>
-        <w:rPr>
-          <w:rFonts w:ascii="Arial" w:eastAsia="Times New Roman" w:hAnsi="Arial" w:cs="Arial"/>
-          <w:color w:val="000000"/>
-          <w:lang w:eastAsia="fr-FR"/>
-        </w:rPr>
-        <w:t>remière modé</w:t>
-      </w:r>
-      <w:r>
-        <w:rPr>
-          <w:rFonts w:ascii="Arial" w:eastAsia="Times New Roman" w:hAnsi="Arial" w:cs="Arial"/>
-          <w:color w:val="000000"/>
-          <w:lang w:eastAsia="fr-FR"/>
-        </w:rPr>
-        <w:t xml:space="preserve">lisation, puis l'optimisation des valeurs des </w:t>
-      </w:r>
-      <w:r>
-        <w:rPr>
-          <w:rFonts w:ascii="Arial" w:eastAsia="Times New Roman" w:hAnsi="Arial" w:cs="Arial"/>
-          <w:color w:val="000000"/>
-          <w:lang w:eastAsia="fr-FR"/>
-        </w:rPr>
-        <w:t>paramètres</w:t>
-      </w:r>
-      <w:r>
-        <w:rPr>
-          <w:rFonts w:ascii="Arial" w:eastAsia="Times New Roman" w:hAnsi="Arial" w:cs="Arial"/>
-          <w:color w:val="000000"/>
-          <w:lang w:eastAsia="fr-FR"/>
-        </w:rPr>
-        <w:t xml:space="preserve"> et à la fin la technique d'empilement des modèles.</w:t>
-      </w:r>
-    </w:p>
-    <w:p>
-      <w:pPr>
-        <w:shd w:val="clear" w:color="auto" w:fill="FFFFFF"/>
-        <w:spacing w:before="100" w:beforeAutospacing="1" w:after="100" w:afterAutospacing="1" w:line="240" w:lineRule="auto"/>
-        <w:rPr>
-          <w:rFonts w:ascii="Arial" w:eastAsia="Times New Roman" w:hAnsi="Arial" w:cs="Arial"/>
-          <w:color w:val="000000"/>
-          <w:lang w:eastAsia="fr-FR"/>
-        </w:rPr>
-      </w:pPr>
-      <w:r>
-        <w:rPr>
-          <w:rFonts w:ascii="Arial" w:eastAsia="Times New Roman" w:hAnsi="Arial" w:cs="Arial"/>
-          <w:color w:val="000000"/>
-          <w:lang w:eastAsia="fr-FR"/>
-        </w:rPr>
-        <w:t>Des améliorations peuvent-ê</w:t>
-      </w:r>
-      <w:r>
-        <w:rPr>
-          <w:rFonts w:ascii="Arial" w:eastAsia="Times New Roman" w:hAnsi="Arial" w:cs="Arial"/>
-          <w:color w:val="000000"/>
-          <w:lang w:eastAsia="fr-FR"/>
-        </w:rPr>
-        <w:t>tre apporté</w:t>
-      </w:r>
-      <w:r>
-        <w:rPr>
-          <w:rFonts w:ascii="Arial" w:eastAsia="Times New Roman" w:hAnsi="Arial" w:cs="Arial"/>
-          <w:color w:val="000000"/>
-          <w:lang w:eastAsia="fr-FR"/>
-        </w:rPr>
-        <w:t>e</w:t>
-      </w:r>
-      <w:r>
-        <w:rPr>
-          <w:rFonts w:ascii="Arial" w:eastAsia="Times New Roman" w:hAnsi="Arial" w:cs="Arial"/>
-          <w:color w:val="000000"/>
-          <w:lang w:eastAsia="fr-FR"/>
-        </w:rPr>
-        <w:t>s sur la partie "</w:t>
-      </w:r>
-      <w:proofErr w:type="spellStart"/>
-      <w:r>
-        <w:rPr>
-          <w:rFonts w:ascii="Arial" w:eastAsia="Times New Roman" w:hAnsi="Arial" w:cs="Arial"/>
-          <w:color w:val="000000"/>
-          <w:lang w:eastAsia="fr-FR"/>
-        </w:rPr>
-        <w:t>features</w:t>
-      </w:r>
-      <w:proofErr w:type="spellEnd"/>
-      <w:r>
-        <w:rPr>
-          <w:rFonts w:ascii="Arial" w:eastAsia="Times New Roman" w:hAnsi="Arial" w:cs="Arial"/>
-          <w:color w:val="000000"/>
-          <w:lang w:eastAsia="fr-FR"/>
-        </w:rPr>
-        <w:t xml:space="preserve"> </w:t>
-      </w:r>
-      <w:proofErr w:type="spellStart"/>
-      <w:r>
-        <w:rPr>
-          <w:rFonts w:ascii="Arial" w:eastAsia="Times New Roman" w:hAnsi="Arial" w:cs="Arial"/>
-          <w:color w:val="000000"/>
-          <w:lang w:eastAsia="fr-FR"/>
-        </w:rPr>
-        <w:t>ingeenering</w:t>
-      </w:r>
-      <w:proofErr w:type="spellEnd"/>
-      <w:r>
-        <w:rPr>
-          <w:rFonts w:ascii="Arial" w:eastAsia="Times New Roman" w:hAnsi="Arial" w:cs="Arial"/>
-          <w:color w:val="000000"/>
-          <w:lang w:eastAsia="fr-FR"/>
-        </w:rPr>
-        <w:t>" avec une bonne connaissance de chaque variable et beaucoup de tests.</w:t>
-      </w:r>
-    </w:p>
-    <w:p>
-      <w:pPr>
-        <w:rPr>
-          <w:rFonts w:ascii="Arial" w:hAnsi="Arial" w:cs="Arial"/>
-        </w:rPr>
-      </w:pPr>
-    </w:p>
-    <w:p>
-      <w:pPr>
-        <w:pStyle w:val="Titre2"/>
-        <w:numPr>
-          <w:ilvl w:val="0"/>
-          <w:numId w:val="22"/>
-        </w:numPr>
-        <w:rPr>
-          <w:rFonts w:ascii="Arial" w:hAnsi="Arial" w:cs="Arial"/>
-        </w:rPr>
-      </w:pPr>
       <w:bookmarkStart w:id="14" w:name="_Toc72061082"/>
-      <w:proofErr w:type="gramStart"/>
-      <w:r>
-        <w:rPr>
-          <w:rFonts w:ascii="Arial" w:hAnsi="Arial" w:cs="Arial"/>
-        </w:rPr>
-        <w:lastRenderedPageBreak/>
+      <w:r>
+        <w:rPr>
+          <w:rFonts w:ascii="Arial" w:hAnsi="Arial" w:cs="Arial"/>
+        </w:rPr>
         <w:t>Référence</w:t>
       </w:r>
       <w:r>
         <w:rPr>
           <w:rFonts w:ascii="Arial" w:hAnsi="Arial" w:cs="Arial"/>
         </w:rPr>
-        <w:t>s</w:t>
-      </w:r>
-      <w:proofErr w:type="gramEnd"/>
-      <w:r>
-        <w:rPr>
-          <w:rFonts w:ascii="Arial" w:hAnsi="Arial" w:cs="Arial"/>
-        </w:rPr>
         <w:t> :</w:t>
       </w:r>
       <w:bookmarkEnd w:id="14"/>
+    </w:p>
+    <w:p>
+      <w:r>
+        <w:t>https://www.hebergementwebs.com/nouvelles/meilleurs-conseils-pour-participer-a-une-competition-de-kaggle</w:t>
+      </w:r>
     </w:p>
     <w:p>
       <w:pPr>
@@ -6607,7 +6966,7 @@
           <w:u w:val="single"/>
         </w:rPr>
       </w:pPr>
-      <w:hyperlink r:id="rId23" w:history="1">
+      <w:hyperlink r:id="rId25" w:history="1">
         <w:r>
           <w:rPr>
             <w:rStyle w:val="Lienhypertexte"/>
@@ -6639,8 +6998,8 @@
       </w:pPr>
     </w:p>
     <w:sectPr>
-      <w:headerReference w:type="default" r:id="rId24"/>
-      <w:footerReference w:type="default" r:id="rId25"/>
+      <w:headerReference w:type="default" r:id="rId26"/>
+      <w:footerReference w:type="default" r:id="rId27"/>
       <w:pgSz w:w="11906" w:h="16838"/>
       <w:pgMar w:top="1417" w:right="1417" w:bottom="1417" w:left="1417" w:header="708" w:footer="708" w:gutter="0"/>
       <w:cols w:space="708"/>
@@ -6805,7 +7164,7 @@
                               <w:sz w:val="40"/>
                               <w:szCs w:val="40"/>
                             </w:rPr>
-                            <w:t>10</w:t>
+                            <w:t>11</w:t>
                           </w:r>
                           <w:r>
                             <w:rPr>
@@ -6892,7 +7251,7 @@
                         <w:sz w:val="40"/>
                         <w:szCs w:val="40"/>
                       </w:rPr>
-                      <w:t>10</w:t>
+                      <w:t>11</w:t>
                     </w:r>
                     <w:r>
                       <w:rPr>
@@ -10744,6 +11103,97 @@
     </w:lvl>
   </w:abstractNum>
   <w:abstractNum w:abstractNumId="34">
+    <w:nsid w:val="5BE9471A"/>
+    <w:multiLevelType w:val="hybridMultilevel"/>
+    <w:tmpl w:val="2DF8EA1C"/>
+    <w:lvl w:ilvl="0" w:tplc="FD042A1A">
+      <w:start w:val="1"/>
+      <w:numFmt w:val="decimal"/>
+      <w:lvlText w:val="%1)"/>
+      <w:lvlJc w:val="left"/>
+      <w:pPr>
+        <w:ind w:left="1080" w:hanging="360"/>
+      </w:pPr>
+      <w:rPr>
+        <w:rFonts w:hint="default"/>
+        <w:sz w:val="22"/>
+        <w:u w:val="none"/>
+      </w:rPr>
+    </w:lvl>
+    <w:lvl w:ilvl="1" w:tplc="040C0019" w:tentative="1">
+      <w:start w:val="1"/>
+      <w:numFmt w:val="lowerLetter"/>
+      <w:lvlText w:val="%2."/>
+      <w:lvlJc w:val="left"/>
+      <w:pPr>
+        <w:ind w:left="1800" w:hanging="360"/>
+      </w:pPr>
+    </w:lvl>
+    <w:lvl w:ilvl="2" w:tplc="040C001B" w:tentative="1">
+      <w:start w:val="1"/>
+      <w:numFmt w:val="lowerRoman"/>
+      <w:lvlText w:val="%3."/>
+      <w:lvlJc w:val="right"/>
+      <w:pPr>
+        <w:ind w:left="2520" w:hanging="180"/>
+      </w:pPr>
+    </w:lvl>
+    <w:lvl w:ilvl="3" w:tplc="040C000F" w:tentative="1">
+      <w:start w:val="1"/>
+      <w:numFmt w:val="decimal"/>
+      <w:lvlText w:val="%4."/>
+      <w:lvlJc w:val="left"/>
+      <w:pPr>
+        <w:ind w:left="3240" w:hanging="360"/>
+      </w:pPr>
+    </w:lvl>
+    <w:lvl w:ilvl="4" w:tplc="040C0019" w:tentative="1">
+      <w:start w:val="1"/>
+      <w:numFmt w:val="lowerLetter"/>
+      <w:lvlText w:val="%5."/>
+      <w:lvlJc w:val="left"/>
+      <w:pPr>
+        <w:ind w:left="3960" w:hanging="360"/>
+      </w:pPr>
+    </w:lvl>
+    <w:lvl w:ilvl="5" w:tplc="040C001B" w:tentative="1">
+      <w:start w:val="1"/>
+      <w:numFmt w:val="lowerRoman"/>
+      <w:lvlText w:val="%6."/>
+      <w:lvlJc w:val="right"/>
+      <w:pPr>
+        <w:ind w:left="4680" w:hanging="180"/>
+      </w:pPr>
+    </w:lvl>
+    <w:lvl w:ilvl="6" w:tplc="040C000F" w:tentative="1">
+      <w:start w:val="1"/>
+      <w:numFmt w:val="decimal"/>
+      <w:lvlText w:val="%7."/>
+      <w:lvlJc w:val="left"/>
+      <w:pPr>
+        <w:ind w:left="5400" w:hanging="360"/>
+      </w:pPr>
+    </w:lvl>
+    <w:lvl w:ilvl="7" w:tplc="040C0019" w:tentative="1">
+      <w:start w:val="1"/>
+      <w:numFmt w:val="lowerLetter"/>
+      <w:lvlText w:val="%8."/>
+      <w:lvlJc w:val="left"/>
+      <w:pPr>
+        <w:ind w:left="6120" w:hanging="360"/>
+      </w:pPr>
+    </w:lvl>
+    <w:lvl w:ilvl="8" w:tplc="040C001B" w:tentative="1">
+      <w:start w:val="1"/>
+      <w:numFmt w:val="lowerRoman"/>
+      <w:lvlText w:val="%9."/>
+      <w:lvlJc w:val="right"/>
+      <w:pPr>
+        <w:ind w:left="6840" w:hanging="180"/>
+      </w:pPr>
+    </w:lvl>
+  </w:abstractNum>
+  <w:abstractNum w:abstractNumId="35">
     <w:nsid w:val="5C241134"/>
     <w:multiLevelType w:val="hybridMultilevel"/>
     <w:tmpl w:val="CA3C0DF8"/>
@@ -10856,7 +11306,7 @@
       </w:rPr>
     </w:lvl>
   </w:abstractNum>
-  <w:abstractNum w:abstractNumId="35">
+  <w:abstractNum w:abstractNumId="36">
     <w:nsid w:val="61E425D8"/>
     <w:multiLevelType w:val="multilevel"/>
     <w:tmpl w:val="6486D482"/>
@@ -11001,7 +11451,7 @@
       </w:rPr>
     </w:lvl>
   </w:abstractNum>
-  <w:abstractNum w:abstractNumId="36">
+  <w:abstractNum w:abstractNumId="37">
     <w:nsid w:val="66D538A0"/>
     <w:multiLevelType w:val="hybridMultilevel"/>
     <w:tmpl w:val="224C34EE"/>
@@ -11087,7 +11537,7 @@
       </w:pPr>
     </w:lvl>
   </w:abstractNum>
-  <w:abstractNum w:abstractNumId="37">
+  <w:abstractNum w:abstractNumId="38">
     <w:nsid w:val="713E31DA"/>
     <w:multiLevelType w:val="hybridMultilevel"/>
     <w:tmpl w:val="AA0E498A"/>
@@ -11173,7 +11623,7 @@
       </w:pPr>
     </w:lvl>
   </w:abstractNum>
-  <w:abstractNum w:abstractNumId="38">
+  <w:abstractNum w:abstractNumId="39">
     <w:nsid w:val="715C1C39"/>
     <w:multiLevelType w:val="hybridMultilevel"/>
     <w:tmpl w:val="C3D07966"/>
@@ -11259,7 +11709,7 @@
       </w:pPr>
     </w:lvl>
   </w:abstractNum>
-  <w:abstractNum w:abstractNumId="39">
+  <w:abstractNum w:abstractNumId="40">
     <w:nsid w:val="746A5D26"/>
     <w:multiLevelType w:val="hybridMultilevel"/>
     <w:tmpl w:val="16B691AC"/>
@@ -11348,7 +11798,7 @@
       </w:pPr>
     </w:lvl>
   </w:abstractNum>
-  <w:abstractNum w:abstractNumId="40">
+  <w:abstractNum w:abstractNumId="41">
     <w:nsid w:val="752E26B6"/>
     <w:multiLevelType w:val="hybridMultilevel"/>
     <w:tmpl w:val="FE78F1EE"/>
@@ -11438,7 +11888,7 @@
       </w:pPr>
     </w:lvl>
   </w:abstractNum>
-  <w:abstractNum w:abstractNumId="41">
+  <w:abstractNum w:abstractNumId="42">
     <w:nsid w:val="761A0F6D"/>
     <w:multiLevelType w:val="multilevel"/>
     <w:tmpl w:val="6486D482"/>
@@ -11583,7 +12033,7 @@
       </w:rPr>
     </w:lvl>
   </w:abstractNum>
-  <w:abstractNum w:abstractNumId="42">
+  <w:abstractNum w:abstractNumId="43">
     <w:nsid w:val="775E1617"/>
     <w:multiLevelType w:val="hybridMultilevel"/>
     <w:tmpl w:val="BD0881B4"/>
@@ -11669,7 +12119,7 @@
       </w:pPr>
     </w:lvl>
   </w:abstractNum>
-  <w:abstractNum w:abstractNumId="43">
+  <w:abstractNum w:abstractNumId="44">
     <w:nsid w:val="78F40A7B"/>
     <w:multiLevelType w:val="hybridMultilevel"/>
     <w:tmpl w:val="C038CF26"/>
@@ -11755,7 +12205,7 @@
       </w:pPr>
     </w:lvl>
   </w:abstractNum>
-  <w:abstractNum w:abstractNumId="44">
+  <w:abstractNum w:abstractNumId="45">
     <w:nsid w:val="7DA62638"/>
     <w:multiLevelType w:val="hybridMultilevel"/>
     <w:tmpl w:val="7C4AA99E"/>
@@ -11844,7 +12294,7 @@
       </w:pPr>
     </w:lvl>
   </w:abstractNum>
-  <w:abstractNum w:abstractNumId="45">
+  <w:abstractNum w:abstractNumId="46">
     <w:nsid w:val="7DB30D5F"/>
     <w:multiLevelType w:val="hybridMultilevel"/>
     <w:tmpl w:val="7316B146"/>
@@ -11937,7 +12387,7 @@
     <w:abstractNumId w:val="13"/>
   </w:num>
   <w:num w:numId="2">
-    <w:abstractNumId w:val="39"/>
+    <w:abstractNumId w:val="40"/>
   </w:num>
   <w:num w:numId="3">
     <w:abstractNumId w:val="16"/>
@@ -11952,7 +12402,7 @@
     <w:abstractNumId w:val="22"/>
   </w:num>
   <w:num w:numId="7">
-    <w:abstractNumId w:val="44"/>
+    <w:abstractNumId w:val="45"/>
   </w:num>
   <w:num w:numId="8">
     <w:abstractNumId w:val="8"/>
@@ -11961,7 +12411,7 @@
     <w:abstractNumId w:val="30"/>
   </w:num>
   <w:num w:numId="10">
-    <w:abstractNumId w:val="34"/>
+    <w:abstractNumId w:val="35"/>
   </w:num>
   <w:num w:numId="11">
     <w:abstractNumId w:val="11"/>
@@ -11973,22 +12423,22 @@
     <w:abstractNumId w:val="14"/>
   </w:num>
   <w:num w:numId="14">
-    <w:abstractNumId w:val="45"/>
+    <w:abstractNumId w:val="46"/>
   </w:num>
   <w:num w:numId="15">
     <w:abstractNumId w:val="25"/>
   </w:num>
   <w:num w:numId="16">
-    <w:abstractNumId w:val="40"/>
+    <w:abstractNumId w:val="41"/>
   </w:num>
   <w:num w:numId="17">
-    <w:abstractNumId w:val="41"/>
+    <w:abstractNumId w:val="42"/>
   </w:num>
   <w:num w:numId="18">
     <w:abstractNumId w:val="31"/>
   </w:num>
   <w:num w:numId="19">
-    <w:abstractNumId w:val="35"/>
+    <w:abstractNumId w:val="36"/>
   </w:num>
   <w:num w:numId="20">
     <w:abstractNumId w:val="10"/>
@@ -11997,7 +12447,7 @@
     <w:abstractNumId w:val="6"/>
   </w:num>
   <w:num w:numId="22">
-    <w:abstractNumId w:val="37"/>
+    <w:abstractNumId w:val="38"/>
   </w:num>
   <w:num w:numId="23">
     <w:abstractNumId w:val="2"/>
@@ -12012,13 +12462,13 @@
     <w:abstractNumId w:val="17"/>
   </w:num>
   <w:num w:numId="27">
-    <w:abstractNumId w:val="36"/>
+    <w:abstractNumId w:val="37"/>
   </w:num>
   <w:num w:numId="28">
     <w:abstractNumId w:val="32"/>
   </w:num>
   <w:num w:numId="29">
-    <w:abstractNumId w:val="38"/>
+    <w:abstractNumId w:val="39"/>
   </w:num>
   <w:num w:numId="30">
     <w:abstractNumId w:val="0"/>
@@ -12027,10 +12477,10 @@
     <w:abstractNumId w:val="1"/>
   </w:num>
   <w:num w:numId="32">
-    <w:abstractNumId w:val="43"/>
+    <w:abstractNumId w:val="44"/>
   </w:num>
   <w:num w:numId="33">
-    <w:abstractNumId w:val="42"/>
+    <w:abstractNumId w:val="43"/>
   </w:num>
   <w:num w:numId="34">
     <w:abstractNumId w:val="15"/>
@@ -12070,6 +12520,9 @@
   </w:num>
   <w:num w:numId="46">
     <w:abstractNumId w:val="18"/>
+  </w:num>
+  <w:num w:numId="47">
+    <w:abstractNumId w:val="34"/>
   </w:num>
 </w:numbering>
 </file>
@@ -13475,8 +13928,9 @@
     <w:panose1 w:val="020B0604030504040204"/>
     <w:charset w:val="00"/>
     <w:family w:val="swiss"/>
+    <w:notTrueType/>
     <w:pitch w:val="variable"/>
-    <w:sig w:usb0="E1002EFF" w:usb1="C000605B" w:usb2="00000029" w:usb3="00000000" w:csb0="000101FF" w:csb1="00000000"/>
+    <w:sig w:usb0="00000003" w:usb1="00000000" w:usb2="00000000" w:usb3="00000000" w:csb0="00000001" w:csb1="00000000"/>
   </w:font>
 </w:fonts>
 </file>
@@ -13502,6 +13956,7 @@
     <w:rsid w:val="0026123F"/>
     <w:rsid w:val="002777D7"/>
     <w:rsid w:val="002C7C52"/>
+    <w:rsid w:val="003130EC"/>
     <w:rsid w:val="00373559"/>
     <w:rsid w:val="003A7063"/>
     <w:rsid w:val="003D4D91"/>
@@ -13525,15 +13980,18 @@
     <w:rsid w:val="00B71C01"/>
     <w:rsid w:val="00BA62BE"/>
     <w:rsid w:val="00BB21F7"/>
+    <w:rsid w:val="00BC7E9A"/>
     <w:rsid w:val="00C76B79"/>
     <w:rsid w:val="00CF1376"/>
     <w:rsid w:val="00D13642"/>
     <w:rsid w:val="00E56703"/>
     <w:rsid w:val="00E729BD"/>
     <w:rsid w:val="00E769E4"/>
+    <w:rsid w:val="00EF5107"/>
     <w:rsid w:val="00F00AC8"/>
     <w:rsid w:val="00F21775"/>
     <w:rsid w:val="00F623E5"/>
+    <w:rsid w:val="00FE562E"/>
     <w:rsid w:val="00FF4636"/>
     <w:rsid w:val="00FF7D1B"/>
   </w:rsids>
@@ -14282,7 +14740,7 @@
 </file>
 
 <file path=customXml/itemProps1.xml><?xml version="1.0" encoding="utf-8"?>
-<ds:datastoreItem xmlns:ds="http://schemas.openxmlformats.org/officeDocument/2006/customXml" ds:itemID="{35906EEC-0102-4315-A8EA-0F510B7403A0}">
+<ds:datastoreItem xmlns:ds="http://schemas.openxmlformats.org/officeDocument/2006/customXml" ds:itemID="{3049FC42-E15E-4641-A65A-5DA5E9C71C6A}">
   <ds:schemaRefs>
     <ds:schemaRef ds:uri="http://schemas.openxmlformats.org/officeDocument/2006/bibliography"/>
   </ds:schemaRefs>

</xml_diff>